<commit_message>
for some reason, didn't save it before
</commit_message>
<xml_diff>
--- a/q1.docx
+++ b/q1.docx
@@ -887,191 +887,6 @@
         <w:bidi/>
         <w:rPr>
           <w:rFonts w:eastAsiaTheme="minorEastAsia"/>
-          <w:rtl/>
-        </w:rPr>
-      </w:pPr>
-      <w:r>
-        <w:rPr>
-          <w:rFonts w:eastAsiaTheme="minorEastAsia" w:hint="cs"/>
-          <w:rtl/>
-        </w:rPr>
-        <w:t>נשמור עבור כל הלא-טרמינליים:</w:t>
-      </w:r>
-    </w:p>
-    <w:p>
-      <w:pPr>
-        <w:bidi/>
-        <w:ind w:left="720"/>
-        <w:rPr>
-          <w:rFonts w:eastAsiaTheme="minorEastAsia"/>
-          <w:rtl/>
-        </w:rPr>
-      </w:pPr>
-      <w:r>
-        <w:rPr>
-          <w:rFonts w:eastAsiaTheme="minorEastAsia" w:hint="cs"/>
-          <w:rtl/>
-        </w:rPr>
-        <w:t xml:space="preserve">נשמור את </w:t>
-      </w:r>
-      <w:r>
-        <w:rPr>
-          <w:rFonts w:eastAsiaTheme="minorEastAsia" w:hint="cs"/>
-          <w:rtl/>
-        </w:rPr>
-        <w:t xml:space="preserve">התכונה </w:t>
-      </w:r>
-      <w:r>
-        <w:rPr>
-          <w:rFonts w:eastAsiaTheme="minorEastAsia"/>
-        </w:rPr>
-        <w:t>inherit_a</w:t>
-      </w:r>
-      <w:r>
-        <w:rPr>
-          <w:rFonts w:eastAsiaTheme="minorEastAsia" w:hint="cs"/>
-          <w:rtl/>
-        </w:rPr>
-        <w:t>,</w:t>
-      </w:r>
-      <w:r>
-        <w:rPr>
-          <w:rFonts w:eastAsiaTheme="minorEastAsia" w:hint="cs"/>
-          <w:rtl/>
-        </w:rPr>
-        <w:t xml:space="preserve"> </w:t>
-      </w:r>
-      <w:r>
-        <w:rPr>
-          <w:rFonts w:eastAsiaTheme="minorEastAsia" w:hint="cs"/>
-          <w:rtl/>
-        </w:rPr>
-        <w:t>שסופרת את כמות ה-</w:t>
-      </w:r>
-      <w:r>
-        <w:rPr>
-          <w:rFonts w:eastAsiaTheme="minorEastAsia"/>
-        </w:rPr>
-        <w:t>a</w:t>
-      </w:r>
-      <w:r>
-        <w:rPr>
-          <w:rFonts w:eastAsiaTheme="minorEastAsia" w:hint="cs"/>
-          <w:rtl/>
-        </w:rPr>
-        <w:t xml:space="preserve"> שהופיעו לפני המעבר על תת עץ הגזירה.</w:t>
-      </w:r>
-    </w:p>
-    <w:p>
-      <w:pPr>
-        <w:bidi/>
-        <w:ind w:firstLine="720"/>
-        <w:rPr>
-          <w:rFonts w:eastAsiaTheme="minorEastAsia"/>
-          <w:rtl/>
-        </w:rPr>
-      </w:pPr>
-      <w:r>
-        <w:rPr>
-          <w:rFonts w:eastAsiaTheme="minorEastAsia" w:hint="cs"/>
-          <w:rtl/>
-        </w:rPr>
-        <w:t xml:space="preserve">באופן מקביל </w:t>
-      </w:r>
-      <w:r>
-        <w:rPr>
-          <w:rFonts w:eastAsiaTheme="minorEastAsia"/>
-        </w:rPr>
-        <w:t>inherit_b</w:t>
-      </w:r>
-      <w:r>
-        <w:rPr>
-          <w:rFonts w:eastAsiaTheme="minorEastAsia" w:hint="cs"/>
-          <w:rtl/>
-        </w:rPr>
-        <w:t>.</w:t>
-      </w:r>
-    </w:p>
-    <w:p>
-      <w:pPr>
-        <w:bidi/>
-        <w:ind w:left="720"/>
-        <w:rPr>
-          <w:rFonts w:eastAsiaTheme="minorEastAsia"/>
-          <w:rtl/>
-        </w:rPr>
-      </w:pPr>
-      <w:r>
-        <w:rPr>
-          <w:rFonts w:eastAsiaTheme="minorEastAsia" w:hint="cs"/>
-          <w:i/>
-          <w:rtl/>
-        </w:rPr>
-        <w:t xml:space="preserve">נשמור את התכונה </w:t>
-      </w:r>
-      <w:r>
-        <w:rPr>
-          <w:rFonts w:eastAsiaTheme="minorEastAsia"/>
-          <w:iCs/>
-        </w:rPr>
-        <w:t>built_a</w:t>
-      </w:r>
-      <w:r>
-        <w:rPr>
-          <w:rFonts w:eastAsiaTheme="minorEastAsia" w:hint="cs"/>
-          <w:rtl/>
-        </w:rPr>
-        <w:t xml:space="preserve"> שסופרת את כמות ה-</w:t>
-      </w:r>
-      <w:r>
-        <w:rPr>
-          <w:rFonts w:eastAsiaTheme="minorEastAsia"/>
-        </w:rPr>
-        <w:t>a</w:t>
-      </w:r>
-      <w:r>
-        <w:rPr>
-          <w:rFonts w:eastAsiaTheme="minorEastAsia" w:hint="cs"/>
-          <w:rtl/>
-        </w:rPr>
-        <w:t xml:space="preserve"> שהופיעו בקלט בסיום המעבר על תת עץ הגזירה.</w:t>
-      </w:r>
-    </w:p>
-    <w:p>
-      <w:pPr>
-        <w:bidi/>
-        <w:ind w:left="720"/>
-        <w:rPr>
-          <w:rFonts w:eastAsiaTheme="minorEastAsia"/>
-          <w:rtl/>
-        </w:rPr>
-      </w:pPr>
-      <w:r>
-        <w:rPr>
-          <w:rFonts w:eastAsiaTheme="minorEastAsia" w:hint="cs"/>
-          <w:rtl/>
-        </w:rPr>
-        <w:t xml:space="preserve">באופן מקביל </w:t>
-      </w:r>
-      <w:r>
-        <w:rPr>
-          <w:rFonts w:eastAsiaTheme="minorEastAsia"/>
-        </w:rPr>
-        <w:t>built_b</w:t>
-      </w:r>
-      <w:r>
-        <w:rPr>
-          <w:rFonts w:eastAsiaTheme="minorEastAsia" w:hint="cs"/>
-          <w:rtl/>
-        </w:rPr>
-        <w:t>.</w:t>
-      </w:r>
-    </w:p>
-    <w:p>
-      <w:pPr>
-        <w:bidi/>
-        <w:rPr>
-          <w:rFonts w:eastAsiaTheme="minorEastAsia"/>
         </w:rPr>
       </w:pPr>
       <w:r>
@@ -1129,11 +944,339 @@
     </w:p>
     <w:p>
       <w:pPr>
+        <w:bidi/>
         <w:rPr>
           <w:rFonts w:eastAsiaTheme="minorEastAsia"/>
           <w:rtl/>
         </w:rPr>
       </w:pPr>
+    </w:p>
+    <w:p>
+      <w:pPr>
+        <w:bidi/>
+        <w:rPr>
+          <w:rFonts w:eastAsiaTheme="minorEastAsia"/>
+          <w:rtl/>
+        </w:rPr>
+      </w:pPr>
+      <w:r>
+        <w:rPr>
+          <w:rFonts w:eastAsiaTheme="minorEastAsia" w:hint="cs"/>
+          <w:rtl/>
+        </w:rPr>
+        <w:t>נשמור עבור כל הלא-טרמינליים</w:t>
+      </w:r>
+      <w:r>
+        <w:rPr>
+          <w:rFonts w:eastAsiaTheme="minorEastAsia" w:hint="cs"/>
+          <w:rtl/>
+        </w:rPr>
+        <w:t xml:space="preserve"> חוץ מ-</w:t>
+      </w:r>
+      <m:oMath>
+        <m:sSup>
+          <m:sSupPr>
+            <m:ctrlPr>
+              <w:rPr>
+                <w:rFonts w:eastAsiaTheme="minorEastAsia"/>
+                <w:i/>
+              </w:rPr>
+            </m:ctrlPr>
+          </m:sSupPr>
+          <m:e>
+            <m:r>
+              <w:rPr>
+                <w:rFonts w:eastAsiaTheme="minorEastAsia"/>
+              </w:rPr>
+              <m:t>S</m:t>
+            </m:r>
+          </m:e>
+          <m:sup>
+            <m:r>
+              <w:rPr>
+                <w:rFonts w:eastAsiaTheme="minorEastAsia"/>
+              </w:rPr>
+              <m:t>'</m:t>
+            </m:r>
+          </m:sup>
+        </m:sSup>
+      </m:oMath>
+      <w:r>
+        <w:rPr>
+          <w:rFonts w:eastAsiaTheme="minorEastAsia" w:hint="cs"/>
+          <w:rtl/>
+        </w:rPr>
+        <w:t>:</w:t>
+      </w:r>
+    </w:p>
+    <w:p>
+      <w:pPr>
+        <w:bidi/>
+        <w:ind w:left="720"/>
+        <w:rPr>
+          <w:rFonts w:eastAsiaTheme="minorEastAsia" w:hint="cs"/>
+          <w:i/>
+          <w:rtl/>
+        </w:rPr>
+      </w:pPr>
+      <w:r>
+        <w:rPr>
+          <w:rFonts w:eastAsiaTheme="minorEastAsia" w:hint="cs"/>
+          <w:i/>
+          <w:rtl/>
+        </w:rPr>
+        <w:t>נשמור את התכונה</w:t>
+      </w:r>
+      <w:r>
+        <w:rPr>
+          <w:rFonts w:eastAsiaTheme="minorEastAsia" w:hint="cs"/>
+          <w:i/>
+          <w:rtl/>
+        </w:rPr>
+        <w:t xml:space="preserve"> הנבנית</w:t>
+      </w:r>
+      <w:r>
+        <w:rPr>
+          <w:rFonts w:eastAsiaTheme="minorEastAsia" w:hint="cs"/>
+          <w:rtl/>
+        </w:rPr>
+        <w:t xml:space="preserve"> </w:t>
+      </w:r>
+      <w:r>
+        <w:rPr>
+          <w:rFonts w:eastAsiaTheme="minorEastAsia"/>
+        </w:rPr>
+        <w:t>synth_diff</w:t>
+      </w:r>
+      <w:r>
+        <w:rPr>
+          <w:rFonts w:eastAsiaTheme="minorEastAsia" w:hint="cs"/>
+          <w:rtl/>
+        </w:rPr>
+        <w:t xml:space="preserve"> </w:t>
+      </w:r>
+      <w:r>
+        <w:rPr>
+          <w:rFonts w:eastAsiaTheme="minorEastAsia" w:hint="cs"/>
+          <w:rtl/>
+        </w:rPr>
+        <w:t>שמכילה את ההפרש בין מספר מופעי ה-</w:t>
+      </w:r>
+      <w:r>
+        <w:rPr>
+          <w:rFonts w:eastAsiaTheme="minorEastAsia"/>
+        </w:rPr>
+        <w:t>a</w:t>
+      </w:r>
+      <w:r>
+        <w:rPr>
+          <w:rFonts w:eastAsiaTheme="minorEastAsia" w:hint="cs"/>
+          <w:rtl/>
+        </w:rPr>
+        <w:t xml:space="preserve"> למספר מופעי ה-</w:t>
+      </w:r>
+      <w:r>
+        <w:rPr>
+          <w:rFonts w:eastAsiaTheme="minorEastAsia"/>
+        </w:rPr>
+        <w:t>b</w:t>
+      </w:r>
+      <w:r>
+        <w:rPr>
+          <w:rFonts w:eastAsiaTheme="minorEastAsia" w:hint="cs"/>
+          <w:rtl/>
+        </w:rPr>
+        <w:t xml:space="preserve"> בתת העץ של הלא-טרמינל הנוכחי. כלומר, </w:t>
+      </w:r>
+      <m:oMath>
+        <m:r>
+          <w:rPr>
+            <w:rFonts w:eastAsiaTheme="minorEastAsia"/>
+          </w:rPr>
+          <m:t>synth</m:t>
+        </m:r>
+        <m:r>
+          <m:rPr>
+            <m:lit/>
+          </m:rPr>
+          <w:rPr>
+            <w:rFonts w:eastAsiaTheme="minorEastAsia"/>
+          </w:rPr>
+          <m:t>_</m:t>
+        </m:r>
+        <m:r>
+          <w:rPr>
+            <w:rFonts w:eastAsiaTheme="minorEastAsia"/>
+          </w:rPr>
+          <m:t>diff=#a-#b</m:t>
+        </m:r>
+      </m:oMath>
+      <w:r>
+        <w:rPr>
+          <w:rFonts w:eastAsiaTheme="minorEastAsia" w:hint="cs"/>
+          <w:rtl/>
+        </w:rPr>
+        <w:t xml:space="preserve">. כמו שניתן להבין, אם </w:t>
+      </w:r>
+      <m:oMath>
+        <m:r>
+          <w:rPr>
+            <w:rFonts w:eastAsiaTheme="minorEastAsia"/>
+          </w:rPr>
+          <m:t>synth</m:t>
+        </m:r>
+        <m:r>
+          <m:rPr>
+            <m:lit/>
+          </m:rPr>
+          <w:rPr>
+            <w:rFonts w:eastAsiaTheme="minorEastAsia"/>
+          </w:rPr>
+          <m:t>_</m:t>
+        </m:r>
+        <m:r>
+          <w:rPr>
+            <w:rFonts w:eastAsiaTheme="minorEastAsia"/>
+          </w:rPr>
+          <m:t>diff&gt;0</m:t>
+        </m:r>
+      </m:oMath>
+      <w:r>
+        <w:rPr>
+          <w:rFonts w:eastAsiaTheme="minorEastAsia" w:hint="cs"/>
+          <w:rtl/>
+        </w:rPr>
+        <w:t xml:space="preserve"> זה אומר שהיו יותר מופעים של </w:t>
+      </w:r>
+      <w:r>
+        <w:rPr>
+          <w:rFonts w:eastAsiaTheme="minorEastAsia"/>
+        </w:rPr>
+        <w:t>a</w:t>
+      </w:r>
+      <w:r>
+        <w:rPr>
+          <w:rFonts w:eastAsiaTheme="minorEastAsia" w:hint="cs"/>
+          <w:rtl/>
+        </w:rPr>
+        <w:t xml:space="preserve"> מ-</w:t>
+      </w:r>
+      <w:r>
+        <w:rPr>
+          <w:rFonts w:eastAsiaTheme="minorEastAsia"/>
+        </w:rPr>
+        <w:t>b</w:t>
+      </w:r>
+      <w:r>
+        <w:rPr>
+          <w:rFonts w:eastAsiaTheme="minorEastAsia" w:hint="cs"/>
+          <w:rtl/>
+        </w:rPr>
+        <w:t>.</w:t>
+      </w:r>
+    </w:p>
+    <w:p>
+      <w:pPr>
+        <w:bidi/>
+        <w:ind w:left="720"/>
+        <w:rPr>
+          <w:rFonts w:eastAsiaTheme="minorEastAsia"/>
+          <w:rtl/>
+        </w:rPr>
+      </w:pPr>
+      <w:r>
+        <w:rPr>
+          <w:rFonts w:eastAsiaTheme="minorEastAsia" w:hint="cs"/>
+          <w:rtl/>
+        </w:rPr>
+        <w:t xml:space="preserve">נשמור את התכונה הנבנית </w:t>
+      </w:r>
+      <w:r>
+        <w:rPr>
+          <w:rFonts w:eastAsiaTheme="minorEastAsia"/>
+        </w:rPr>
+        <w:t>inherit_diff</w:t>
+      </w:r>
+      <w:r>
+        <w:rPr>
+          <w:rFonts w:eastAsiaTheme="minorEastAsia" w:hint="cs"/>
+          <w:rtl/>
+        </w:rPr>
+        <w:t xml:space="preserve"> שמכילה את ההפרש בין מספר מופעי ה-</w:t>
+      </w:r>
+      <w:r>
+        <w:rPr>
+          <w:rFonts w:eastAsiaTheme="minorEastAsia"/>
+        </w:rPr>
+        <w:t>a</w:t>
+      </w:r>
+      <w:r>
+        <w:rPr>
+          <w:rFonts w:eastAsiaTheme="minorEastAsia" w:hint="cs"/>
+          <w:rtl/>
+        </w:rPr>
+        <w:t xml:space="preserve"> למספר מופעי ה-</w:t>
+      </w:r>
+      <w:r>
+        <w:rPr>
+          <w:rFonts w:eastAsiaTheme="minorEastAsia"/>
+        </w:rPr>
+        <w:t>b</w:t>
+      </w:r>
+      <w:r>
+        <w:rPr>
+          <w:rFonts w:eastAsiaTheme="minorEastAsia" w:hint="cs"/>
+          <w:rtl/>
+        </w:rPr>
+        <w:t xml:space="preserve"> בלא-טרמינל הקודם ללא-טרמינל הנוכחי.</w:t>
+      </w:r>
+      <w:r>
+        <w:rPr>
+          <w:rFonts w:eastAsiaTheme="minorEastAsia" w:hint="cs"/>
+          <w:rtl/>
+        </w:rPr>
+        <w:t xml:space="preserve"> משמש לאתחול </w:t>
+      </w:r>
+      <w:r>
+        <w:rPr>
+          <w:rFonts w:eastAsiaTheme="minorEastAsia"/>
+        </w:rPr>
+        <w:t>synth_diff</w:t>
+      </w:r>
+      <w:r>
+        <w:rPr>
+          <w:rFonts w:eastAsiaTheme="minorEastAsia" w:hint="cs"/>
+          <w:rtl/>
+        </w:rPr>
+        <w:t xml:space="preserve"> בעלים.</w:t>
+      </w:r>
+    </w:p>
+    <w:p>
+      <w:pPr>
+        <w:bidi/>
+        <w:ind w:left="720"/>
+        <w:rPr>
+          <w:rFonts w:eastAsiaTheme="minorEastAsia"/>
+          <w:rtl/>
+        </w:rPr>
+      </w:pPr>
+    </w:p>
+    <w:p>
+      <w:pPr>
+        <w:bidi/>
+        <w:ind w:left="720"/>
+        <w:rPr>
+          <w:rFonts w:eastAsiaTheme="minorEastAsia" w:hint="cs"/>
+          <w:rtl/>
+        </w:rPr>
+      </w:pPr>
+      <w:r>
+        <w:rPr>
+          <w:rFonts w:eastAsiaTheme="minorEastAsia" w:hint="cs"/>
+          <w:rtl/>
+        </w:rPr>
+        <w:t>סכמת התרגום בעמוד הבא.</w:t>
+      </w:r>
     </w:p>
     <w:p>
       <w:pPr>
@@ -1168,10 +1311,7 @@
     </w:p>
     <w:p>
       <w:pPr>
-        <w:bidi/>
-        <w:rPr>
-          <w:rFonts w:eastAsiaTheme="minorEastAsia"/>
-        </w:rPr>
+        <w:pStyle w:val="af1"/>
       </w:pPr>
       <m:oMathPara>
         <m:oMathParaPr>
@@ -1180,33 +1320,570 @@
         <m:oMath>
           <m:sSup>
             <m:sSupPr>
-              <m:ctrlPr>
-                <w:rPr>
-                  <w:rFonts w:eastAsiaTheme="minorEastAsia"/>
-                  <w:i/>
-                </w:rPr>
-              </m:ctrlPr>
+              <m:ctrlPr/>
             </m:sSupPr>
             <m:e>
               <m:r>
-                <w:rPr>
-                  <w:rFonts w:eastAsiaTheme="minorEastAsia"/>
-                </w:rPr>
                 <m:t>S</m:t>
               </m:r>
             </m:e>
             <m:sup>
               <m:r>
-                <w:rPr>
-                  <w:rFonts w:eastAsiaTheme="minorEastAsia"/>
-                </w:rPr>
+                <m:rPr>
+                  <m:sty m:val="p"/>
+                </m:rPr>
                 <m:t>'</m:t>
               </m:r>
             </m:sup>
           </m:sSup>
           <m:r>
+            <m:rPr>
+              <m:sty m:val="p"/>
+            </m:rPr>
+            <m:t>→</m:t>
+          </m:r>
+        </m:oMath>
+      </m:oMathPara>
+    </w:p>
+    <w:p>
+      <w:pPr>
+        <w:pStyle w:val="af1"/>
+      </w:pPr>
+      <w:r>
+        <w:tab/>
+      </w:r>
+      <m:oMath>
+        <m:d>
+          <m:dPr>
+            <m:begChr m:val="{"/>
+            <m:endChr m:val="}"/>
+            <m:ctrlPr/>
+          </m:dPr>
+          <m:e>
+            <m:r>
+              <m:t>S</m:t>
+            </m:r>
+            <m:r>
+              <m:rPr>
+                <m:sty m:val="p"/>
+              </m:rPr>
+              <m:t>.</m:t>
+            </m:r>
+            <m:r>
+              <m:t>inherit</m:t>
+            </m:r>
+            <m:r>
+              <m:rPr>
+                <m:lit/>
+                <m:sty m:val="p"/>
+              </m:rPr>
+              <m:t>_</m:t>
+            </m:r>
+            <m:r>
+              <m:t>diff</m:t>
+            </m:r>
+            <m:r>
+              <m:rPr>
+                <m:sty m:val="p"/>
+              </m:rPr>
+              <m:t>=0</m:t>
+            </m:r>
+          </m:e>
+        </m:d>
+        <m:r>
+          <m:rPr>
+            <m:sty m:val="p"/>
+          </m:rPr>
+          <w:br/>
+        </m:r>
+      </m:oMath>
+      <w:r>
+        <w:tab/>
+      </w:r>
+      <m:oMath>
+        <m:r>
+          <m:t>S</m:t>
+        </m:r>
+      </m:oMath>
+    </w:p>
+    <w:p>
+      <w:pPr>
+        <w:pStyle w:val="af1"/>
+        <w:rPr>
+          <w:color w:val="000000" w:themeColor="text1"/>
+        </w:rPr>
+      </w:pPr>
+    </w:p>
+    <w:p>
+      <w:pPr>
+        <w:pStyle w:val="af1"/>
+      </w:pPr>
+      <m:oMathPara>
+        <m:oMathParaPr>
+          <m:jc m:val="left"/>
+        </m:oMathParaPr>
+        <m:oMath>
+          <m:r>
+            <m:t>S</m:t>
+          </m:r>
+          <m:r>
+            <m:rPr>
+              <m:sty m:val="p"/>
+            </m:rPr>
+            <m:t>→</m:t>
+          </m:r>
+        </m:oMath>
+      </m:oMathPara>
+    </w:p>
+    <w:p>
+      <w:pPr>
+        <w:pStyle w:val="af1"/>
+      </w:pPr>
+      <w:r>
+        <w:tab/>
+      </w:r>
+      <m:oMath>
+        <m:d>
+          <m:dPr>
+            <m:begChr m:val="{"/>
+            <m:endChr m:val="}"/>
+            <m:ctrlPr/>
+          </m:dPr>
+          <m:e>
+            <m:sSub>
+              <m:sSubPr>
+                <m:ctrlPr/>
+              </m:sSubPr>
+              <m:e>
+                <m:r>
+                  <m:t>S</m:t>
+                </m:r>
+              </m:e>
+              <m:sub>
+                <m:r>
+                  <m:rPr>
+                    <m:sty m:val="p"/>
+                  </m:rPr>
+                  <m:t>1</m:t>
+                </m:r>
+              </m:sub>
+            </m:sSub>
+            <m:r>
+              <m:rPr>
+                <m:sty m:val="p"/>
+              </m:rPr>
+              <m:t>.</m:t>
+            </m:r>
+            <m:r>
+              <m:t>inherit</m:t>
+            </m:r>
+            <m:r>
+              <m:rPr>
+                <m:lit/>
+                <m:sty m:val="p"/>
+              </m:rPr>
+              <m:t>_</m:t>
+            </m:r>
+            <m:r>
+              <m:t>diff</m:t>
+            </m:r>
+            <m:r>
+              <m:rPr>
+                <m:sty m:val="p"/>
+              </m:rPr>
+              <m:t>=</m:t>
+            </m:r>
+            <m:r>
+              <m:t>S</m:t>
+            </m:r>
+            <m:r>
+              <m:rPr>
+                <m:sty m:val="p"/>
+              </m:rPr>
+              <m:t>.</m:t>
+            </m:r>
+            <m:r>
+              <m:t>inherit</m:t>
+            </m:r>
+            <m:r>
+              <m:rPr>
+                <m:lit/>
+                <m:sty m:val="p"/>
+              </m:rPr>
+              <m:t>_</m:t>
+            </m:r>
+            <m:r>
+              <m:t>diff</m:t>
+            </m:r>
+          </m:e>
+        </m:d>
+      </m:oMath>
+    </w:p>
+    <w:p>
+      <w:pPr>
+        <w:pStyle w:val="af1"/>
+      </w:pPr>
+      <w:r>
+        <w:tab/>
+      </w:r>
+      <m:oMath>
+        <m:r>
+          <m:t>c</m:t>
+        </m:r>
+        <m:sSub>
+          <m:sSubPr>
+            <m:ctrlPr/>
+          </m:sSubPr>
+          <m:e>
+            <m:r>
+              <m:t>S</m:t>
+            </m:r>
+          </m:e>
+          <m:sub>
+            <m:r>
+              <m:rPr>
+                <m:sty m:val="p"/>
+              </m:rPr>
+              <m:t>1</m:t>
+            </m:r>
+          </m:sub>
+        </m:sSub>
+        <m:r>
+          <m:t>a</m:t>
+        </m:r>
+      </m:oMath>
+    </w:p>
+    <w:p>
+      <w:pPr>
+        <w:pStyle w:val="af1"/>
+      </w:pPr>
+      <w:r>
+        <w:tab/>
+      </w:r>
+      <m:oMath>
+        <m:d>
+          <m:dPr>
+            <m:begChr m:val="{"/>
+            <m:endChr m:val="}"/>
+            <m:ctrlPr/>
+          </m:dPr>
+          <m:e>
+            <m:eqArr>
+              <m:eqArrPr>
+                <m:ctrlPr/>
+              </m:eqArrPr>
+              <m:e>
+                <m:sSub>
+                  <m:sSubPr>
+                    <m:ctrlPr/>
+                  </m:sSubPr>
+                  <m:e>
+                    <m:r>
+                      <m:t>S</m:t>
+                    </m:r>
+                  </m:e>
+                  <m:sub>
+                    <m:r>
+                      <m:rPr>
+                        <m:sty m:val="p"/>
+                      </m:rPr>
+                      <m:t>2</m:t>
+                    </m:r>
+                  </m:sub>
+                </m:sSub>
+                <m:r>
+                  <m:rPr>
+                    <m:sty m:val="p"/>
+                  </m:rPr>
+                  <m:t>.</m:t>
+                </m:r>
+                <m:r>
+                  <m:t>inherit</m:t>
+                </m:r>
+                <m:r>
+                  <m:rPr>
+                    <m:lit/>
+                    <m:sty m:val="p"/>
+                  </m:rPr>
+                  <m:t>_</m:t>
+                </m:r>
+                <m:r>
+                  <m:t>diff</m:t>
+                </m:r>
+                <m:r>
+                  <m:rPr>
+                    <m:sty m:val="p"/>
+                  </m:rPr>
+                  <m:t>=</m:t>
+                </m:r>
+                <m:sSub>
+                  <m:sSubPr>
+                    <m:ctrlPr/>
+                  </m:sSubPr>
+                  <m:e>
+                    <m:r>
+                      <m:t>S</m:t>
+                    </m:r>
+                  </m:e>
+                  <m:sub>
+                    <m:r>
+                      <m:rPr>
+                        <m:sty m:val="p"/>
+                      </m:rPr>
+                      <m:t>1</m:t>
+                    </m:r>
+                  </m:sub>
+                </m:sSub>
+                <m:r>
+                  <m:rPr>
+                    <m:sty m:val="p"/>
+                  </m:rPr>
+                  <m:t>.</m:t>
+                </m:r>
+                <m:r>
+                  <m:t>synth</m:t>
+                </m:r>
+                <m:r>
+                  <m:rPr>
+                    <m:lit/>
+                    <m:sty m:val="p"/>
+                  </m:rPr>
+                  <m:t>_</m:t>
+                </m:r>
+                <m:r>
+                  <m:t>diff</m:t>
+                </m:r>
+                <m:r>
+                  <m:rPr>
+                    <m:sty m:val="p"/>
+                  </m:rPr>
+                  <m:t>+1</m:t>
+                </m:r>
+              </m:e>
+              <m:e>
+                <m:r>
+                  <m:t>if</m:t>
+                </m:r>
+                <m:d>
+                  <m:dPr>
+                    <m:ctrlPr/>
+                  </m:dPr>
+                  <m:e>
+                    <m:sSub>
+                      <m:sSubPr>
+                        <m:ctrlPr/>
+                      </m:sSubPr>
+                      <m:e>
+                        <m:r>
+                          <m:t>S</m:t>
+                        </m:r>
+                      </m:e>
+                      <m:sub>
+                        <m:r>
+                          <m:rPr>
+                            <m:sty m:val="p"/>
+                          </m:rPr>
+                          <m:t>2</m:t>
+                        </m:r>
+                      </m:sub>
+                    </m:sSub>
+                    <m:r>
+                      <m:rPr>
+                        <m:sty m:val="p"/>
+                      </m:rPr>
+                      <m:t>.</m:t>
+                    </m:r>
+                    <m:r>
+                      <m:t>inherit</m:t>
+                    </m:r>
+                    <m:r>
+                      <m:rPr>
+                        <m:lit/>
+                        <m:sty m:val="p"/>
+                      </m:rPr>
+                      <m:t>_</m:t>
+                    </m:r>
+                    <m:r>
+                      <m:t>diff</m:t>
+                    </m:r>
+                    <m:r>
+                      <m:rPr>
+                        <m:sty m:val="p"/>
+                      </m:rPr>
+                      <m:t>&gt;0</m:t>
+                    </m:r>
+                  </m:e>
+                </m:d>
+                <m:r>
+                  <m:rPr>
+                    <m:sty m:val="p"/>
+                  </m:rPr>
+                  <m:t xml:space="preserve"> </m:t>
+                </m:r>
+                <m:r>
+                  <m:t>print</m:t>
+                </m:r>
+                <m:d>
+                  <m:dPr>
+                    <m:ctrlPr/>
+                  </m:dPr>
+                  <m:e>
+                    <m:r>
+                      <m:t>a</m:t>
+                    </m:r>
+                  </m:e>
+                </m:d>
+              </m:e>
+            </m:eqArr>
+          </m:e>
+        </m:d>
+      </m:oMath>
+    </w:p>
+    <w:p>
+      <w:pPr>
+        <w:pStyle w:val="af1"/>
+      </w:pPr>
+      <w:r>
+        <w:tab/>
+      </w:r>
+      <m:oMath>
+        <m:sSub>
+          <m:sSubPr>
+            <m:ctrlPr>
+              <w:rPr>
+                <w:i/>
+              </w:rPr>
+            </m:ctrlPr>
+          </m:sSubPr>
+          <m:e>
+            <m:r>
+              <m:t>S</m:t>
+            </m:r>
+          </m:e>
+          <m:sub>
+            <m:r>
+              <m:t>2</m:t>
+            </m:r>
+          </m:sub>
+        </m:sSub>
+      </m:oMath>
+    </w:p>
+    <w:p>
+      <w:pPr>
+        <w:pStyle w:val="af1"/>
+      </w:pPr>
+      <w:r>
+        <w:tab/>
+      </w:r>
+      <m:oMath>
+        <m:d>
+          <m:dPr>
+            <m:begChr m:val="{"/>
+            <m:endChr m:val="}"/>
+            <m:ctrlPr/>
+          </m:dPr>
+          <m:e>
+            <m:r>
+              <m:t>S</m:t>
+            </m:r>
+            <m:r>
+              <m:rPr>
+                <m:sty m:val="p"/>
+              </m:rPr>
+              <m:t>.</m:t>
+            </m:r>
+            <m:r>
+              <m:t>synth</m:t>
+            </m:r>
+            <m:r>
+              <m:rPr>
+                <m:lit/>
+                <m:sty m:val="p"/>
+              </m:rPr>
+              <m:t>_</m:t>
+            </m:r>
+            <m:r>
+              <m:t>diff</m:t>
+            </m:r>
+            <m:r>
+              <m:rPr>
+                <m:sty m:val="p"/>
+              </m:rPr>
+              <m:t>=</m:t>
+            </m:r>
+            <m:sSub>
+              <m:sSubPr>
+                <m:ctrlPr/>
+              </m:sSubPr>
+              <m:e>
+                <m:r>
+                  <m:t>S</m:t>
+                </m:r>
+              </m:e>
+              <m:sub>
+                <m:r>
+                  <m:rPr>
+                    <m:sty m:val="p"/>
+                  </m:rPr>
+                  <m:t>2</m:t>
+                </m:r>
+              </m:sub>
+            </m:sSub>
+            <m:r>
+              <m:rPr>
+                <m:sty m:val="p"/>
+              </m:rPr>
+              <m:t>.</m:t>
+            </m:r>
+            <m:r>
+              <m:t>synth</m:t>
+            </m:r>
+            <m:r>
+              <m:rPr>
+                <m:lit/>
+                <m:sty m:val="p"/>
+              </m:rPr>
+              <m:t>_</m:t>
+            </m:r>
+            <m:r>
+              <m:t>diff</m:t>
+            </m:r>
+          </m:e>
+        </m:d>
+      </m:oMath>
+    </w:p>
+    <w:p>
+      <w:pPr>
+        <w:pStyle w:val="af1"/>
+        <w:rPr>
+          <w:color w:val="000000" w:themeColor="text1"/>
+        </w:rPr>
+      </w:pPr>
+    </w:p>
+    <w:p>
+      <w:pPr>
+        <w:pStyle w:val="af1"/>
+        <w:rPr>
+          <w:color w:val="000000" w:themeColor="text1"/>
+        </w:rPr>
+      </w:pPr>
+      <m:oMathPara>
+        <m:oMathParaPr>
+          <m:jc m:val="left"/>
+        </m:oMathParaPr>
+        <m:oMath>
+          <m:r>
             <w:rPr>
-              <w:rFonts w:eastAsiaTheme="minorEastAsia"/>
+              <w:color w:val="000000" w:themeColor="text1"/>
+            </w:rPr>
+            <m:t>S</m:t>
+          </m:r>
+          <m:r>
+            <m:rPr>
+              <m:sty m:val="p"/>
+            </m:rPr>
+            <w:rPr>
+              <w:color w:val="000000" w:themeColor="text1"/>
             </w:rPr>
             <m:t>→</m:t>
           </m:r>
@@ -1215,13 +1892,14 @@
     </w:p>
     <w:p>
       <w:pPr>
-        <w:rPr>
-          <w:rFonts w:eastAsiaTheme="minorEastAsia"/>
-        </w:rPr>
-      </w:pPr>
-      <w:r>
-        <w:rPr>
-          <w:rFonts w:eastAsiaTheme="minorEastAsia"/>
+        <w:pStyle w:val="af1"/>
+        <w:rPr>
+          <w:color w:val="000000" w:themeColor="text1"/>
+        </w:rPr>
+      </w:pPr>
+      <w:r>
+        <w:rPr>
+          <w:color w:val="000000" w:themeColor="text1"/>
         </w:rPr>
         <w:tab/>
       </w:r>
@@ -1232,56 +1910,96 @@
             <m:endChr m:val="}"/>
             <m:ctrlPr>
               <w:rPr>
-                <w:rFonts w:eastAsiaTheme="minorEastAsia"/>
-                <w:i/>
+                <w:color w:val="000000" w:themeColor="text1"/>
               </w:rPr>
             </m:ctrlPr>
           </m:dPr>
           <m:e>
             <m:r>
               <w:rPr>
-                <w:rFonts w:eastAsiaTheme="minorEastAsia"/>
-              </w:rPr>
-              <m:t>S.inherit</m:t>
+                <w:color w:val="000000" w:themeColor="text1"/>
+              </w:rPr>
+              <m:t>A</m:t>
+            </m:r>
+            <m:r>
+              <m:rPr>
+                <m:sty m:val="p"/>
+              </m:rPr>
+              <w:rPr>
+                <w:color w:val="000000" w:themeColor="text1"/>
+              </w:rPr>
+              <m:t>.</m:t>
+            </m:r>
+            <m:r>
+              <w:rPr>
+                <w:color w:val="000000" w:themeColor="text1"/>
+              </w:rPr>
+              <m:t>inherit</m:t>
             </m:r>
             <m:r>
               <m:rPr>
                 <m:lit/>
-              </m:rPr>
-              <w:rPr>
-                <w:rFonts w:eastAsiaTheme="minorEastAsia"/>
-              </w:rPr>
+                <m:sty m:val="p"/>
+              </m:rPr>
               <m:t>_</m:t>
             </m:r>
             <m:r>
-              <w:rPr>
-                <w:rFonts w:eastAsiaTheme="minorEastAsia"/>
-              </w:rPr>
-              <m:t>a=S.inherit</m:t>
+              <m:t>diff</m:t>
+            </m:r>
+            <m:r>
+              <m:rPr>
+                <m:sty m:val="p"/>
+              </m:rPr>
+              <w:rPr>
+                <w:color w:val="000000" w:themeColor="text1"/>
+              </w:rPr>
+              <m:t>=</m:t>
+            </m:r>
+            <m:r>
+              <w:rPr>
+                <w:color w:val="000000" w:themeColor="text1"/>
+              </w:rPr>
+              <m:t>S</m:t>
+            </m:r>
+            <m:r>
+              <m:rPr>
+                <m:sty m:val="p"/>
+              </m:rPr>
+              <w:rPr>
+                <w:color w:val="000000" w:themeColor="text1"/>
+              </w:rPr>
+              <m:t>.</m:t>
+            </m:r>
+            <m:r>
+              <w:rPr>
+                <w:color w:val="000000" w:themeColor="text1"/>
+              </w:rPr>
+              <m:t>inherit</m:t>
             </m:r>
             <m:r>
               <m:rPr>
                 <m:lit/>
-              </m:rPr>
-              <w:rPr>
-                <w:rFonts w:eastAsiaTheme="minorEastAsia"/>
+                <m:sty m:val="p"/>
+              </m:rPr>
+              <w:rPr>
+                <w:color w:val="000000" w:themeColor="text1"/>
               </w:rPr>
               <m:t>_</m:t>
             </m:r>
             <m:r>
               <w:rPr>
-                <w:rFonts w:eastAsiaTheme="minorEastAsia"/>
-              </w:rPr>
-              <m:t>b</m:t>
-            </m:r>
-            <m:r>
-              <m:rPr>
-                <m:sty m:val="p"/>
-              </m:rPr>
-              <w:rPr>
-                <w:rFonts w:eastAsiaTheme="minorEastAsia"/>
-              </w:rPr>
-              <m:t>=0;</m:t>
+                <w:color w:val="000000" w:themeColor="text1"/>
+              </w:rPr>
+              <m:t>diff</m:t>
+            </m:r>
+            <m:r>
+              <m:rPr>
+                <m:sty m:val="p"/>
+              </m:rPr>
+              <w:rPr>
+                <w:color w:val="000000" w:themeColor="text1"/>
+              </w:rPr>
+              <m:t>-1</m:t>
             </m:r>
           </m:e>
         </m:d>
@@ -1290,30 +2008,123 @@
             <m:sty m:val="p"/>
           </m:rPr>
           <w:rPr>
-            <w:rFonts w:eastAsiaTheme="minorEastAsia"/>
+            <w:color w:val="000000" w:themeColor="text1"/>
           </w:rPr>
           <w:br/>
         </m:r>
       </m:oMath>
       <w:r>
         <w:rPr>
-          <w:rFonts w:eastAsiaTheme="minorEastAsia"/>
+          <w:color w:val="000000" w:themeColor="text1"/>
         </w:rPr>
         <w:tab/>
       </w:r>
       <m:oMath>
         <m:r>
           <w:rPr>
-            <w:rFonts w:eastAsiaTheme="minorEastAsia"/>
+            <w:color w:val="000000" w:themeColor="text1"/>
           </w:rPr>
-          <m:t>S</m:t>
+          <m:t>bA</m:t>
         </m:r>
       </m:oMath>
     </w:p>
     <w:p>
       <w:pPr>
-        <w:rPr>
-          <w:rFonts w:eastAsiaTheme="minorEastAsia"/>
+        <w:pStyle w:val="af1"/>
+        <w:rPr>
+          <w:color w:val="000000" w:themeColor="text1"/>
+        </w:rPr>
+      </w:pPr>
+      <w:r>
+        <w:rPr>
+          <w:color w:val="000000" w:themeColor="text1"/>
+        </w:rPr>
+        <w:tab/>
+      </w:r>
+      <m:oMath>
+        <m:d>
+          <m:dPr>
+            <m:begChr m:val="{"/>
+            <m:endChr m:val="}"/>
+            <m:ctrlPr>
+              <w:rPr>
+                <w:color w:val="000000" w:themeColor="text1"/>
+              </w:rPr>
+            </m:ctrlPr>
+          </m:dPr>
+          <m:e>
+            <m:r>
+              <w:rPr>
+                <w:color w:val="000000" w:themeColor="text1"/>
+              </w:rPr>
+              <m:t>S</m:t>
+            </m:r>
+            <m:r>
+              <m:rPr>
+                <m:sty m:val="p"/>
+              </m:rPr>
+              <w:rPr>
+                <w:color w:val="000000" w:themeColor="text1"/>
+              </w:rPr>
+              <m:t>.</m:t>
+            </m:r>
+            <m:r>
+              <m:t>synth</m:t>
+            </m:r>
+            <m:r>
+              <m:rPr>
+                <m:lit/>
+                <m:sty m:val="p"/>
+              </m:rPr>
+              <m:t>_</m:t>
+            </m:r>
+            <m:r>
+              <m:t>diff</m:t>
+            </m:r>
+            <m:r>
+              <m:rPr>
+                <m:sty m:val="p"/>
+              </m:rPr>
+              <m:t>=</m:t>
+            </m:r>
+            <m:r>
+              <m:t>A</m:t>
+            </m:r>
+            <m:r>
+              <m:rPr>
+                <m:sty m:val="p"/>
+              </m:rPr>
+              <m:t>.</m:t>
+            </m:r>
+            <m:r>
+              <m:t>synth</m:t>
+            </m:r>
+            <m:r>
+              <m:rPr>
+                <m:lit/>
+                <m:sty m:val="p"/>
+              </m:rPr>
+              <m:t>_</m:t>
+            </m:r>
+            <m:r>
+              <m:t>diff</m:t>
+            </m:r>
+          </m:e>
+        </m:d>
+      </m:oMath>
+    </w:p>
+    <w:p>
+      <w:pPr>
+        <w:pStyle w:val="af1"/>
+        <w:rPr>
+          <w:color w:val="000000" w:themeColor="text1"/>
+        </w:rPr>
+      </w:pPr>
+    </w:p>
+    <w:p>
+      <w:pPr>
+        <w:pStyle w:val="af1"/>
+        <w:rPr>
           <w:color w:val="000000" w:themeColor="text1"/>
         </w:rPr>
       </w:pPr>
@@ -1324,24 +2135,31 @@
         <m:oMath>
           <m:r>
             <w:rPr>
-              <w:rFonts w:eastAsiaTheme="minorEastAsia"/>
               <w:color w:val="000000" w:themeColor="text1"/>
             </w:rPr>
-            <m:t>S→</m:t>
+            <m:t>S</m:t>
+          </m:r>
+          <m:r>
+            <m:rPr>
+              <m:sty m:val="p"/>
+            </m:rPr>
+            <w:rPr>
+              <w:color w:val="000000" w:themeColor="text1"/>
+            </w:rPr>
+            <m:t>→</m:t>
           </m:r>
         </m:oMath>
       </m:oMathPara>
     </w:p>
     <w:p>
       <w:pPr>
-        <w:rPr>
-          <w:rFonts w:eastAsiaTheme="minorEastAsia"/>
+        <w:pStyle w:val="af1"/>
+        <w:rPr>
           <w:color w:val="000000" w:themeColor="text1"/>
         </w:rPr>
       </w:pPr>
       <w:r>
         <w:rPr>
-          <w:rFonts w:eastAsiaTheme="minorEastAsia"/>
           <w:color w:val="000000" w:themeColor="text1"/>
         </w:rPr>
         <w:tab/>
@@ -1353,204 +2171,96 @@
             <m:endChr m:val="}"/>
             <m:ctrlPr>
               <w:rPr>
-                <w:rFonts w:eastAsiaTheme="minorEastAsia"/>
-                <w:i/>
                 <w:color w:val="000000" w:themeColor="text1"/>
               </w:rPr>
             </m:ctrlPr>
           </m:dPr>
           <m:e>
-            <m:eqArr>
-              <m:eqArrPr>
-                <m:ctrlPr>
-                  <w:rPr>
-                    <w:rFonts w:eastAsiaTheme="minorEastAsia"/>
-                    <w:i/>
-                    <w:color w:val="000000" w:themeColor="text1"/>
-                  </w:rPr>
-                </m:ctrlPr>
-              </m:eqArrPr>
-              <m:e>
-                <m:sSub>
-                  <m:sSubPr>
-                    <m:ctrlPr>
-                      <w:rPr>
-                        <w:rFonts w:eastAsiaTheme="minorEastAsia"/>
-                        <w:i/>
-                        <w:color w:val="000000" w:themeColor="text1"/>
-                      </w:rPr>
-                    </m:ctrlPr>
-                  </m:sSubPr>
-                  <m:e>
-                    <m:r>
-                      <w:rPr>
-                        <w:rFonts w:eastAsiaTheme="minorEastAsia"/>
-                        <w:color w:val="000000" w:themeColor="text1"/>
-                      </w:rPr>
-                      <m:t>S</m:t>
-                    </m:r>
-                  </m:e>
-                  <m:sub>
-                    <m:r>
-                      <w:rPr>
-                        <w:rFonts w:eastAsiaTheme="minorEastAsia"/>
-                        <w:color w:val="000000" w:themeColor="text1"/>
-                      </w:rPr>
-                      <m:t>1</m:t>
-                    </m:r>
-                  </m:sub>
-                </m:sSub>
-                <m:r>
-                  <w:rPr>
-                    <w:rFonts w:eastAsiaTheme="minorEastAsia"/>
-                    <w:color w:val="000000" w:themeColor="text1"/>
-                  </w:rPr>
-                  <m:t>.inherit</m:t>
-                </m:r>
-                <m:r>
-                  <m:rPr>
-                    <m:lit/>
-                  </m:rPr>
-                  <w:rPr>
-                    <w:rFonts w:eastAsiaTheme="minorEastAsia"/>
-                    <w:color w:val="000000" w:themeColor="text1"/>
-                  </w:rPr>
-                  <m:t>_</m:t>
-                </m:r>
-                <m:r>
-                  <w:rPr>
-                    <w:rFonts w:eastAsiaTheme="minorEastAsia"/>
-                    <w:color w:val="000000" w:themeColor="text1"/>
-                  </w:rPr>
-                  <m:t>a=S.inherit</m:t>
-                </m:r>
-                <m:r>
-                  <m:rPr>
-                    <m:lit/>
-                  </m:rPr>
-                  <w:rPr>
-                    <w:rFonts w:eastAsiaTheme="minorEastAsia"/>
-                    <w:color w:val="000000" w:themeColor="text1"/>
-                  </w:rPr>
-                  <m:t>_</m:t>
-                </m:r>
-                <m:r>
-                  <w:rPr>
-                    <w:rFonts w:eastAsiaTheme="minorEastAsia"/>
-                    <w:color w:val="000000" w:themeColor="text1"/>
-                  </w:rPr>
-                  <m:t>a</m:t>
-                </m:r>
-                <m:r>
-                  <m:rPr>
-                    <m:sty m:val="p"/>
-                  </m:rPr>
-                  <w:rPr>
-                    <w:rFonts w:eastAsiaTheme="minorEastAsia"/>
-                    <w:color w:val="000000" w:themeColor="text1"/>
-                  </w:rPr>
-                  <m:t>;</m:t>
-                </m:r>
-                <m:ctrlPr>
-                  <w:rPr>
-                    <w:rFonts w:eastAsiaTheme="minorEastAsia"/>
-                    <w:color w:val="000000" w:themeColor="text1"/>
-                  </w:rPr>
-                </m:ctrlPr>
-              </m:e>
-              <m:e>
-                <m:sSub>
-                  <m:sSubPr>
-                    <m:ctrlPr>
-                      <w:rPr>
-                        <w:rFonts w:eastAsiaTheme="minorEastAsia"/>
-                        <w:i/>
-                        <w:color w:val="000000" w:themeColor="text1"/>
-                      </w:rPr>
-                    </m:ctrlPr>
-                  </m:sSubPr>
-                  <m:e>
-                    <m:r>
-                      <w:rPr>
-                        <w:rFonts w:eastAsiaTheme="minorEastAsia"/>
-                        <w:color w:val="000000" w:themeColor="text1"/>
-                      </w:rPr>
-                      <m:t>S</m:t>
-                    </m:r>
-                  </m:e>
-                  <m:sub>
-                    <m:r>
-                      <w:rPr>
-                        <w:rFonts w:eastAsiaTheme="minorEastAsia"/>
-                        <w:color w:val="000000" w:themeColor="text1"/>
-                      </w:rPr>
-                      <m:t>1</m:t>
-                    </m:r>
-                  </m:sub>
-                </m:sSub>
-                <m:r>
-                  <w:rPr>
-                    <w:rFonts w:eastAsiaTheme="minorEastAsia"/>
-                    <w:color w:val="000000" w:themeColor="text1"/>
-                  </w:rPr>
-                  <m:t>.inherit</m:t>
-                </m:r>
-                <m:r>
-                  <m:rPr>
-                    <m:lit/>
-                  </m:rPr>
-                  <w:rPr>
-                    <w:rFonts w:eastAsiaTheme="minorEastAsia"/>
-                    <w:color w:val="000000" w:themeColor="text1"/>
-                  </w:rPr>
-                  <m:t>_</m:t>
-                </m:r>
-                <m:r>
-                  <w:rPr>
-                    <w:rFonts w:eastAsiaTheme="minorEastAsia"/>
-                    <w:color w:val="000000" w:themeColor="text1"/>
-                  </w:rPr>
-                  <m:t>b=S.inherit</m:t>
-                </m:r>
-                <m:r>
-                  <m:rPr>
-                    <m:lit/>
-                  </m:rPr>
-                  <w:rPr>
-                    <w:rFonts w:eastAsiaTheme="minorEastAsia"/>
-                    <w:color w:val="000000" w:themeColor="text1"/>
-                  </w:rPr>
-                  <m:t>_</m:t>
-                </m:r>
-                <m:r>
-                  <w:rPr>
-                    <w:rFonts w:eastAsiaTheme="minorEastAsia"/>
-                    <w:color w:val="000000" w:themeColor="text1"/>
-                  </w:rPr>
-                  <m:t>b;</m:t>
-                </m:r>
-                <m:ctrlPr>
-                  <w:rPr>
-                    <w:rFonts w:eastAsiaTheme="minorEastAsia"/>
-                    <w:color w:val="000000" w:themeColor="text1"/>
-                  </w:rPr>
-                </m:ctrlPr>
-              </m:e>
-            </m:eqArr>
+            <m:r>
+              <w:rPr>
+                <w:color w:val="000000" w:themeColor="text1"/>
+              </w:rPr>
+              <m:t>B</m:t>
+            </m:r>
+            <m:r>
+              <m:rPr>
+                <m:sty m:val="p"/>
+              </m:rPr>
+              <w:rPr>
+                <w:color w:val="000000" w:themeColor="text1"/>
+              </w:rPr>
+              <m:t>.</m:t>
+            </m:r>
+            <m:r>
+              <w:rPr>
+                <w:color w:val="000000" w:themeColor="text1"/>
+              </w:rPr>
+              <m:t>inherit</m:t>
+            </m:r>
+            <m:r>
+              <m:rPr>
+                <m:lit/>
+                <m:sty m:val="p"/>
+              </m:rPr>
+              <m:t>_</m:t>
+            </m:r>
+            <m:r>
+              <m:t>diff</m:t>
+            </m:r>
+            <m:r>
+              <m:rPr>
+                <m:sty m:val="p"/>
+              </m:rPr>
+              <w:rPr>
+                <w:color w:val="000000" w:themeColor="text1"/>
+              </w:rPr>
+              <m:t>=</m:t>
+            </m:r>
+            <m:r>
+              <w:rPr>
+                <w:color w:val="000000" w:themeColor="text1"/>
+              </w:rPr>
+              <m:t>S</m:t>
+            </m:r>
+            <m:r>
+              <m:rPr>
+                <m:sty m:val="p"/>
+              </m:rPr>
+              <w:rPr>
+                <w:color w:val="000000" w:themeColor="text1"/>
+              </w:rPr>
+              <m:t>.</m:t>
+            </m:r>
+            <m:r>
+              <w:rPr>
+                <w:color w:val="000000" w:themeColor="text1"/>
+              </w:rPr>
+              <m:t>inherit</m:t>
+            </m:r>
+            <m:r>
+              <m:rPr>
+                <m:lit/>
+                <m:sty m:val="p"/>
+              </m:rPr>
+              <m:t>_</m:t>
+            </m:r>
+            <m:r>
+              <m:t>diff</m:t>
+            </m:r>
           </m:e>
         </m:d>
+        <m:r>
+          <m:rPr>
+            <m:sty m:val="p"/>
+          </m:rPr>
+          <w:rPr>
+            <w:color w:val="000000" w:themeColor="text1"/>
+          </w:rPr>
+          <w:br/>
+        </m:r>
       </m:oMath>
-    </w:p>
-    <w:p>
-      <w:pPr>
-        <w:rPr>
-          <w:rFonts w:eastAsiaTheme="minorEastAsia"/>
-          <w:color w:val="000000" w:themeColor="text1"/>
-        </w:rPr>
-      </w:pPr>
-      <w:r>
-        <w:rPr>
-          <w:rFonts w:eastAsiaTheme="minorEastAsia"/>
+      <w:r>
+        <w:rPr>
           <w:color w:val="000000" w:themeColor="text1"/>
         </w:rPr>
         <w:tab/>
@@ -1558,51 +2268,15 @@
       <m:oMath>
         <m:r>
           <w:rPr>
-            <w:rFonts w:eastAsiaTheme="minorEastAsia"/>
             <w:color w:val="000000" w:themeColor="text1"/>
           </w:rPr>
-          <m:t>c</m:t>
-        </m:r>
-        <m:sSub>
-          <m:sSubPr>
-            <m:ctrlPr>
-              <w:rPr>
-                <w:rFonts w:eastAsiaTheme="minorEastAsia"/>
-                <w:i/>
-                <w:color w:val="000000" w:themeColor="text1"/>
-              </w:rPr>
-            </m:ctrlPr>
-          </m:sSubPr>
-          <m:e>
-            <m:r>
-              <w:rPr>
-                <w:rFonts w:eastAsiaTheme="minorEastAsia"/>
-                <w:color w:val="000000" w:themeColor="text1"/>
-              </w:rPr>
-              <m:t>S</m:t>
-            </m:r>
-          </m:e>
-          <m:sub>
-            <m:r>
-              <w:rPr>
-                <w:rFonts w:eastAsiaTheme="minorEastAsia"/>
-                <w:color w:val="000000" w:themeColor="text1"/>
-              </w:rPr>
-              <m:t>1</m:t>
-            </m:r>
-          </m:sub>
-        </m:sSub>
-        <m:r>
-          <w:rPr>
-            <w:rFonts w:eastAsiaTheme="minorEastAsia"/>
-            <w:color w:val="000000" w:themeColor="text1"/>
-          </w:rPr>
-          <m:t>a</m:t>
+          <m:t>cB</m:t>
         </m:r>
       </m:oMath>
     </w:p>
     <w:p>
       <w:pPr>
+        <w:pStyle w:val="af1"/>
         <w:rPr>
           <w:rFonts w:eastAsiaTheme="minorEastAsia"/>
           <w:color w:val="000000" w:themeColor="text1"/>
@@ -1610,7 +2284,6 @@
       </w:pPr>
       <w:r>
         <w:rPr>
-          <w:rFonts w:eastAsiaTheme="minorEastAsia"/>
           <w:color w:val="000000" w:themeColor="text1"/>
         </w:rPr>
         <w:tab/>
@@ -1622,245 +2295,83 @@
             <m:endChr m:val="}"/>
             <m:ctrlPr>
               <w:rPr>
-                <w:rFonts w:eastAsiaTheme="minorEastAsia"/>
-                <w:i/>
                 <w:color w:val="000000" w:themeColor="text1"/>
               </w:rPr>
             </m:ctrlPr>
           </m:dPr>
           <m:e>
-            <m:eqArr>
-              <m:eqArrPr>
-                <m:ctrlPr>
-                  <w:rPr>
-                    <w:rFonts w:eastAsiaTheme="minorEastAsia"/>
-                    <w:i/>
-                    <w:color w:val="000000" w:themeColor="text1"/>
-                  </w:rPr>
-                </m:ctrlPr>
-              </m:eqArrPr>
-              <m:e>
-                <m:r>
-                  <w:rPr>
-                    <w:rFonts w:eastAsiaTheme="minorEastAsia"/>
-                    <w:color w:val="000000" w:themeColor="text1"/>
-                  </w:rPr>
-                  <m:t xml:space="preserve">if </m:t>
-                </m:r>
-                <m:d>
-                  <m:dPr>
-                    <m:ctrlPr>
-                      <w:rPr>
-                        <w:rFonts w:eastAsiaTheme="minorEastAsia"/>
-                        <w:i/>
-                        <w:color w:val="000000" w:themeColor="text1"/>
-                      </w:rPr>
-                    </m:ctrlPr>
-                  </m:dPr>
-                  <m:e>
-                    <m:r>
-                      <w:rPr>
-                        <w:rFonts w:eastAsiaTheme="minorEastAsia"/>
-                        <w:color w:val="000000" w:themeColor="text1"/>
-                      </w:rPr>
-                      <m:t>S.char</m:t>
-                    </m:r>
-                    <m:r>
-                      <m:rPr>
-                        <m:lit/>
-                      </m:rPr>
-                      <w:rPr>
-                        <w:rFonts w:eastAsiaTheme="minorEastAsia"/>
-                        <w:color w:val="000000" w:themeColor="text1"/>
-                      </w:rPr>
-                      <m:t>_</m:t>
-                    </m:r>
-                    <m:r>
-                      <w:rPr>
-                        <w:rFonts w:eastAsiaTheme="minorEastAsia"/>
-                        <w:color w:val="000000" w:themeColor="text1"/>
-                      </w:rPr>
-                      <m:t>diff&gt;0</m:t>
-                    </m:r>
-                  </m:e>
-                </m:d>
-                <m:d>
-                  <m:dPr>
-                    <m:begChr m:val="{"/>
-                    <m:endChr m:val="}"/>
-                    <m:ctrlPr>
-                      <w:rPr>
-                        <w:rFonts w:eastAsiaTheme="minorEastAsia"/>
-                        <w:i/>
-                        <w:color w:val="000000" w:themeColor="text1"/>
-                      </w:rPr>
-                    </m:ctrlPr>
-                  </m:dPr>
-                  <m:e>
-                    <m:r>
-                      <w:rPr>
-                        <w:rFonts w:eastAsiaTheme="minorEastAsia"/>
-                        <w:color w:val="000000" w:themeColor="text1"/>
-                      </w:rPr>
-                      <m:t>print</m:t>
-                    </m:r>
-                    <m:d>
-                      <m:dPr>
-                        <m:ctrlPr>
-                          <w:rPr>
-                            <w:rFonts w:eastAsiaTheme="minorEastAsia"/>
-                            <w:i/>
-                            <w:color w:val="000000" w:themeColor="text1"/>
-                          </w:rPr>
-                        </m:ctrlPr>
-                      </m:dPr>
-                      <m:e>
-                        <m:r>
-                          <w:rPr>
-                            <w:rFonts w:eastAsiaTheme="minorEastAsia"/>
-                            <w:color w:val="000000" w:themeColor="text1"/>
-                          </w:rPr>
-                          <m:t>a</m:t>
-                        </m:r>
-                      </m:e>
-                    </m:d>
-                    <m:r>
-                      <w:rPr>
-                        <w:rFonts w:eastAsiaTheme="minorEastAsia"/>
-                        <w:color w:val="000000" w:themeColor="text1"/>
-                      </w:rPr>
-                      <m:t>;</m:t>
-                    </m:r>
-                  </m:e>
-                </m:d>
-              </m:e>
-              <m:e>
-                <m:sSub>
-                  <m:sSubPr>
-                    <m:ctrlPr>
-                      <w:rPr>
-                        <w:rFonts w:eastAsiaTheme="minorEastAsia"/>
-                        <w:i/>
-                        <w:color w:val="000000" w:themeColor="text1"/>
-                      </w:rPr>
-                    </m:ctrlPr>
-                  </m:sSubPr>
-                  <m:e>
-                    <m:r>
-                      <w:rPr>
-                        <w:rFonts w:eastAsiaTheme="minorEastAsia"/>
-                        <w:color w:val="000000" w:themeColor="text1"/>
-                      </w:rPr>
-                      <m:t>S</m:t>
-                    </m:r>
-                  </m:e>
-                  <m:sub>
-                    <m:r>
-                      <w:rPr>
-                        <w:rFonts w:eastAsiaTheme="minorEastAsia"/>
-                        <w:color w:val="000000" w:themeColor="text1"/>
-                      </w:rPr>
-                      <m:t>2</m:t>
-                    </m:r>
-                  </m:sub>
-                </m:sSub>
-                <m:r>
-                  <w:rPr>
-                    <w:rFonts w:eastAsiaTheme="minorEastAsia"/>
-                    <w:color w:val="000000" w:themeColor="text1"/>
-                  </w:rPr>
-                  <m:t>.char</m:t>
-                </m:r>
-                <m:r>
-                  <m:rPr>
-                    <m:lit/>
-                  </m:rPr>
-                  <w:rPr>
-                    <w:rFonts w:eastAsiaTheme="minorEastAsia"/>
-                    <w:color w:val="000000" w:themeColor="text1"/>
-                  </w:rPr>
-                  <m:t>_</m:t>
-                </m:r>
-                <m:r>
-                  <w:rPr>
-                    <w:rFonts w:eastAsiaTheme="minorEastAsia"/>
-                    <w:color w:val="000000" w:themeColor="text1"/>
-                  </w:rPr>
-                  <m:t>diff=S.char</m:t>
-                </m:r>
-                <m:r>
-                  <m:rPr>
-                    <m:lit/>
-                  </m:rPr>
-                  <w:rPr>
-                    <w:rFonts w:eastAsiaTheme="minorEastAsia"/>
-                    <w:color w:val="000000" w:themeColor="text1"/>
-                  </w:rPr>
-                  <m:t>_</m:t>
-                </m:r>
-                <m:r>
-                  <w:rPr>
-                    <w:rFonts w:eastAsiaTheme="minorEastAsia"/>
-                    <w:color w:val="000000" w:themeColor="text1"/>
-                  </w:rPr>
-                  <m:t>diff+1;</m:t>
-                </m:r>
-              </m:e>
-            </m:eqArr>
+            <m:r>
+              <w:rPr>
+                <w:color w:val="000000" w:themeColor="text1"/>
+              </w:rPr>
+              <m:t>S</m:t>
+            </m:r>
+            <m:r>
+              <m:rPr>
+                <m:sty m:val="p"/>
+              </m:rPr>
+              <w:rPr>
+                <w:color w:val="000000" w:themeColor="text1"/>
+              </w:rPr>
+              <m:t>.</m:t>
+            </m:r>
+            <m:r>
+              <m:t>synth</m:t>
+            </m:r>
+            <m:r>
+              <m:rPr>
+                <m:lit/>
+                <m:sty m:val="p"/>
+              </m:rPr>
+              <m:t>_</m:t>
+            </m:r>
+            <m:r>
+              <m:t>diff</m:t>
+            </m:r>
+            <m:r>
+              <m:rPr>
+                <m:sty m:val="p"/>
+              </m:rPr>
+              <m:t>=</m:t>
+            </m:r>
+            <m:r>
+              <m:t>B</m:t>
+            </m:r>
+            <m:r>
+              <m:rPr>
+                <m:sty m:val="p"/>
+              </m:rPr>
+              <m:t>.</m:t>
+            </m:r>
+            <m:r>
+              <m:t>synth</m:t>
+            </m:r>
+            <m:r>
+              <m:rPr>
+                <m:lit/>
+                <m:sty m:val="p"/>
+              </m:rPr>
+              <m:t>_</m:t>
+            </m:r>
+            <m:r>
+              <m:t>diff</m:t>
+            </m:r>
           </m:e>
         </m:d>
       </m:oMath>
     </w:p>
     <w:p>
       <w:pPr>
-        <w:ind w:left="720" w:firstLine="720"/>
-        <w:rPr>
-          <w:rFonts w:eastAsiaTheme="minorEastAsia"/>
+        <w:pStyle w:val="af1"/>
+        <w:rPr>
           <w:color w:val="000000" w:themeColor="text1"/>
         </w:rPr>
       </w:pPr>
-      <m:oMathPara>
-        <m:oMathParaPr>
-          <m:jc m:val="left"/>
-        </m:oMathParaPr>
-        <m:oMath>
-          <m:sSub>
-            <m:sSubPr>
-              <m:ctrlPr>
-                <w:rPr>
-                  <w:rFonts w:eastAsiaTheme="minorEastAsia"/>
-                  <w:i/>
-                  <w:color w:val="000000" w:themeColor="text1"/>
-                </w:rPr>
-              </m:ctrlPr>
-            </m:sSubPr>
-            <m:e>
-              <m:r>
-                <w:rPr>
-                  <w:rFonts w:eastAsiaTheme="minorEastAsia"/>
-                  <w:color w:val="000000" w:themeColor="text1"/>
-                </w:rPr>
-                <m:t>S</m:t>
-              </m:r>
-            </m:e>
-            <m:sub>
-              <m:r>
-                <w:rPr>
-                  <w:rFonts w:eastAsiaTheme="minorEastAsia"/>
-                  <w:color w:val="000000" w:themeColor="text1"/>
-                </w:rPr>
-                <m:t>2</m:t>
-              </m:r>
-            </m:sub>
-          </m:sSub>
-        </m:oMath>
-      </m:oMathPara>
-    </w:p>
-    <w:p>
-      <w:pPr>
-        <w:bidi/>
-        <w:rPr>
-          <w:rFonts w:eastAsiaTheme="minorEastAsia"/>
+    </w:p>
+    <w:p>
+      <w:pPr>
+        <w:pStyle w:val="af1"/>
+        <w:rPr>
           <w:color w:val="000000" w:themeColor="text1"/>
         </w:rPr>
       </w:pPr>
@@ -1871,16 +2382,25 @@
         <m:oMath>
           <m:r>
             <w:rPr>
-              <w:rFonts w:eastAsiaTheme="minorEastAsia"/>
               <w:color w:val="000000" w:themeColor="text1"/>
             </w:rPr>
-            <m:t>S→</m:t>
+            <m:t>A</m:t>
+          </m:r>
+          <m:r>
+            <m:rPr>
+              <m:sty m:val="p"/>
+            </m:rPr>
+            <w:rPr>
+              <w:color w:val="000000" w:themeColor="text1"/>
+            </w:rPr>
+            <m:t>→</m:t>
           </m:r>
         </m:oMath>
       </m:oMathPara>
     </w:p>
     <w:p>
       <w:pPr>
+        <w:pStyle w:val="af1"/>
         <w:rPr>
           <w:rFonts w:eastAsiaTheme="minorEastAsia"/>
           <w:color w:val="000000" w:themeColor="text1"/>
@@ -1888,7 +2408,6 @@
       </w:pPr>
       <w:r>
         <w:rPr>
-          <w:rFonts w:eastAsiaTheme="minorEastAsia"/>
           <w:color w:val="000000" w:themeColor="text1"/>
         </w:rPr>
         <w:tab/>
@@ -1900,53 +2419,109 @@
             <m:endChr m:val="}"/>
             <m:ctrlPr>
               <w:rPr>
-                <w:rFonts w:eastAsiaTheme="minorEastAsia"/>
-                <w:i/>
                 <w:color w:val="000000" w:themeColor="text1"/>
               </w:rPr>
             </m:ctrlPr>
           </m:dPr>
           <m:e>
-            <m:r>
-              <w:rPr>
-                <w:rFonts w:eastAsiaTheme="minorEastAsia"/>
-                <w:color w:val="000000" w:themeColor="text1"/>
-              </w:rPr>
-              <m:t>A.char</m:t>
+            <m:sSub>
+              <m:sSubPr>
+                <m:ctrlPr>
+                  <w:rPr>
+                    <w:color w:val="000000" w:themeColor="text1"/>
+                  </w:rPr>
+                </m:ctrlPr>
+              </m:sSubPr>
+              <m:e>
+                <m:r>
+                  <w:rPr>
+                    <w:color w:val="000000" w:themeColor="text1"/>
+                  </w:rPr>
+                  <m:t>A</m:t>
+                </m:r>
+              </m:e>
+              <m:sub>
+                <m:r>
+                  <m:rPr>
+                    <m:sty m:val="p"/>
+                  </m:rPr>
+                  <w:rPr>
+                    <w:color w:val="000000" w:themeColor="text1"/>
+                  </w:rPr>
+                  <m:t>1</m:t>
+                </m:r>
+              </m:sub>
+            </m:sSub>
+            <m:r>
+              <m:rPr>
+                <m:sty m:val="p"/>
+              </m:rPr>
+              <w:rPr>
+                <w:color w:val="000000" w:themeColor="text1"/>
+              </w:rPr>
+              <m:t>.</m:t>
+            </m:r>
+            <m:r>
+              <w:rPr>
+                <w:color w:val="000000" w:themeColor="text1"/>
+              </w:rPr>
+              <m:t>inherit</m:t>
             </m:r>
             <m:r>
               <m:rPr>
                 <m:lit/>
-              </m:rPr>
-              <w:rPr>
-                <w:rFonts w:eastAsiaTheme="minorEastAsia"/>
+                <m:sty m:val="p"/>
+              </m:rPr>
+              <w:rPr>
                 <w:color w:val="000000" w:themeColor="text1"/>
               </w:rPr>
               <m:t>_</m:t>
             </m:r>
             <m:r>
               <w:rPr>
-                <w:rFonts w:eastAsiaTheme="minorEastAsia"/>
-                <w:color w:val="000000" w:themeColor="text1"/>
-              </w:rPr>
-              <m:t>diff=S.char</m:t>
+                <w:color w:val="000000" w:themeColor="text1"/>
+              </w:rPr>
+              <m:t>diff</m:t>
+            </m:r>
+            <m:r>
+              <m:rPr>
+                <m:sty m:val="p"/>
+              </m:rPr>
+              <w:rPr>
+                <w:color w:val="000000" w:themeColor="text1"/>
+              </w:rPr>
+              <m:t>=</m:t>
+            </m:r>
+            <m:r>
+              <w:rPr>
+                <w:color w:val="000000" w:themeColor="text1"/>
+              </w:rPr>
+              <m:t>A</m:t>
+            </m:r>
+            <m:r>
+              <m:rPr>
+                <m:sty m:val="p"/>
+              </m:rPr>
+              <w:rPr>
+                <w:color w:val="000000" w:themeColor="text1"/>
+              </w:rPr>
+              <m:t>.</m:t>
+            </m:r>
+            <m:r>
+              <w:rPr>
+                <w:color w:val="000000" w:themeColor="text1"/>
+              </w:rPr>
+              <m:t>inherit</m:t>
             </m:r>
             <m:r>
               <m:rPr>
                 <m:lit/>
-              </m:rPr>
-              <w:rPr>
-                <w:rFonts w:eastAsiaTheme="minorEastAsia"/>
-                <w:color w:val="000000" w:themeColor="text1"/>
-              </w:rPr>
+                <m:sty m:val="p"/>
+              </m:rPr>
               <m:t>_</m:t>
             </m:r>
             <m:r>
-              <w:rPr>
-                <w:rFonts w:eastAsiaTheme="minorEastAsia"/>
-                <w:color w:val="000000" w:themeColor="text1"/>
-              </w:rPr>
-              <m:t>diff-1;</m:t>
+              <m:t>diff</m:t>
             </m:r>
           </m:e>
         </m:d>
@@ -1955,7 +2530,6 @@
             <m:sty m:val="p"/>
           </m:rPr>
           <w:rPr>
-            <w:rFonts w:eastAsiaTheme="minorEastAsia"/>
             <w:color w:val="000000" w:themeColor="text1"/>
           </w:rPr>
           <w:br/>
@@ -1963,265 +2537,6 @@
       </m:oMath>
       <w:r>
         <w:rPr>
-          <w:rFonts w:eastAsiaTheme="minorEastAsia"/>
-          <w:color w:val="000000" w:themeColor="text1"/>
-        </w:rPr>
-        <w:tab/>
-      </w:r>
-      <m:oMath>
-        <m:r>
-          <w:rPr>
-            <w:rFonts w:eastAsiaTheme="minorEastAsia"/>
-            <w:color w:val="000000" w:themeColor="text1"/>
-          </w:rPr>
-          <m:t>bA</m:t>
-        </m:r>
-      </m:oMath>
-    </w:p>
-    <w:p>
-      <w:pPr>
-        <w:bidi/>
-        <w:rPr>
-          <w:rFonts w:eastAsiaTheme="minorEastAsia"/>
-          <w:color w:val="000000" w:themeColor="text1"/>
-        </w:rPr>
-      </w:pPr>
-      <m:oMathPara>
-        <m:oMathParaPr>
-          <m:jc m:val="left"/>
-        </m:oMathParaPr>
-        <m:oMath>
-          <m:r>
-            <w:rPr>
-              <w:rFonts w:eastAsiaTheme="minorEastAsia"/>
-              <w:color w:val="000000" w:themeColor="text1"/>
-            </w:rPr>
-            <m:t>S→</m:t>
-          </m:r>
-        </m:oMath>
-      </m:oMathPara>
-    </w:p>
-    <w:p>
-      <w:pPr>
-        <w:rPr>
-          <w:rFonts w:eastAsiaTheme="minorEastAsia"/>
-          <w:color w:val="000000" w:themeColor="text1"/>
-        </w:rPr>
-      </w:pPr>
-      <w:r>
-        <w:rPr>
-          <w:rFonts w:eastAsiaTheme="minorEastAsia"/>
-          <w:color w:val="000000" w:themeColor="text1"/>
-        </w:rPr>
-        <w:tab/>
-      </w:r>
-      <m:oMath>
-        <m:d>
-          <m:dPr>
-            <m:begChr m:val="{"/>
-            <m:endChr m:val="}"/>
-            <m:ctrlPr>
-              <w:rPr>
-                <w:rFonts w:eastAsiaTheme="minorEastAsia"/>
-                <w:i/>
-                <w:color w:val="000000" w:themeColor="text1"/>
-              </w:rPr>
-            </m:ctrlPr>
-          </m:dPr>
-          <m:e>
-            <m:r>
-              <w:rPr>
-                <w:rFonts w:eastAsiaTheme="minorEastAsia"/>
-                <w:color w:val="000000" w:themeColor="text1"/>
-              </w:rPr>
-              <m:t>B.char</m:t>
-            </m:r>
-            <m:r>
-              <m:rPr>
-                <m:lit/>
-              </m:rPr>
-              <w:rPr>
-                <w:rFonts w:eastAsiaTheme="minorEastAsia"/>
-                <w:color w:val="000000" w:themeColor="text1"/>
-              </w:rPr>
-              <m:t>_</m:t>
-            </m:r>
-            <m:r>
-              <w:rPr>
-                <w:rFonts w:eastAsiaTheme="minorEastAsia"/>
-                <w:color w:val="000000" w:themeColor="text1"/>
-              </w:rPr>
-              <m:t>diff=S.char</m:t>
-            </m:r>
-            <m:r>
-              <m:rPr>
-                <m:lit/>
-              </m:rPr>
-              <w:rPr>
-                <w:rFonts w:eastAsiaTheme="minorEastAsia"/>
-                <w:color w:val="000000" w:themeColor="text1"/>
-              </w:rPr>
-              <m:t>_</m:t>
-            </m:r>
-            <m:r>
-              <w:rPr>
-                <w:rFonts w:eastAsiaTheme="minorEastAsia"/>
-                <w:color w:val="000000" w:themeColor="text1"/>
-              </w:rPr>
-              <m:t>diff;</m:t>
-            </m:r>
-          </m:e>
-        </m:d>
-        <m:r>
-          <m:rPr>
-            <m:sty m:val="p"/>
-          </m:rPr>
-          <w:rPr>
-            <w:rFonts w:eastAsiaTheme="minorEastAsia"/>
-            <w:color w:val="000000" w:themeColor="text1"/>
-          </w:rPr>
-          <w:br/>
-        </m:r>
-      </m:oMath>
-      <w:r>
-        <w:rPr>
-          <w:rFonts w:eastAsiaTheme="minorEastAsia"/>
-          <w:color w:val="000000" w:themeColor="text1"/>
-        </w:rPr>
-        <w:tab/>
-      </w:r>
-      <m:oMath>
-        <m:r>
-          <w:rPr>
-            <w:rFonts w:eastAsiaTheme="minorEastAsia"/>
-            <w:color w:val="000000" w:themeColor="text1"/>
-          </w:rPr>
-          <m:t>cB</m:t>
-        </m:r>
-      </m:oMath>
-    </w:p>
-    <w:p>
-      <w:pPr>
-        <w:bidi/>
-        <w:rPr>
-          <w:rFonts w:eastAsiaTheme="minorEastAsia"/>
-          <w:color w:val="000000" w:themeColor="text1"/>
-        </w:rPr>
-      </w:pPr>
-      <m:oMathPara>
-        <m:oMathParaPr>
-          <m:jc m:val="left"/>
-        </m:oMathParaPr>
-        <m:oMath>
-          <m:r>
-            <w:rPr>
-              <w:rFonts w:eastAsiaTheme="minorEastAsia"/>
-              <w:color w:val="000000" w:themeColor="text1"/>
-            </w:rPr>
-            <m:t>A→</m:t>
-          </m:r>
-        </m:oMath>
-      </m:oMathPara>
-    </w:p>
-    <w:p>
-      <w:pPr>
-        <w:rPr>
-          <w:rFonts w:eastAsiaTheme="minorEastAsia"/>
-          <w:i/>
-          <w:color w:val="000000" w:themeColor="text1"/>
-          <w:rtl/>
-        </w:rPr>
-      </w:pPr>
-      <w:r>
-        <w:rPr>
-          <w:rFonts w:eastAsiaTheme="minorEastAsia"/>
-          <w:color w:val="000000" w:themeColor="text1"/>
-        </w:rPr>
-        <w:tab/>
-      </w:r>
-      <m:oMath>
-        <m:d>
-          <m:dPr>
-            <m:begChr m:val="{"/>
-            <m:endChr m:val="}"/>
-            <m:ctrlPr>
-              <w:rPr>
-                <w:rFonts w:eastAsiaTheme="minorEastAsia"/>
-                <w:i/>
-                <w:color w:val="000000" w:themeColor="text1"/>
-              </w:rPr>
-            </m:ctrlPr>
-          </m:dPr>
-          <m:e>
-            <m:sSub>
-              <m:sSubPr>
-                <m:ctrlPr>
-                  <w:rPr>
-                    <w:rFonts w:eastAsiaTheme="minorEastAsia"/>
-                    <w:i/>
-                    <w:color w:val="000000" w:themeColor="text1"/>
-                  </w:rPr>
-                </m:ctrlPr>
-              </m:sSubPr>
-              <m:e>
-                <m:r>
-                  <w:rPr>
-                    <w:rFonts w:eastAsiaTheme="minorEastAsia"/>
-                    <w:color w:val="000000" w:themeColor="text1"/>
-                  </w:rPr>
-                  <m:t>A</m:t>
-                </m:r>
-              </m:e>
-              <m:sub>
-                <m:r>
-                  <w:rPr>
-                    <w:rFonts w:eastAsiaTheme="minorEastAsia"/>
-                    <w:color w:val="000000" w:themeColor="text1"/>
-                  </w:rPr>
-                  <m:t>1</m:t>
-                </m:r>
-              </m:sub>
-            </m:sSub>
-            <m:r>
-              <w:rPr>
-                <w:rFonts w:eastAsiaTheme="minorEastAsia"/>
-                <w:color w:val="000000" w:themeColor="text1"/>
-              </w:rPr>
-              <m:t>.char</m:t>
-            </m:r>
-            <m:r>
-              <m:rPr>
-                <m:lit/>
-              </m:rPr>
-              <w:rPr>
-                <w:rFonts w:eastAsiaTheme="minorEastAsia"/>
-                <w:color w:val="000000" w:themeColor="text1"/>
-              </w:rPr>
-              <m:t>_</m:t>
-            </m:r>
-            <m:r>
-              <w:rPr>
-                <w:rFonts w:eastAsiaTheme="minorEastAsia"/>
-                <w:color w:val="000000" w:themeColor="text1"/>
-              </w:rPr>
-              <m:t>diff=0</m:t>
-            </m:r>
-          </m:e>
-        </m:d>
-        <m:r>
-          <m:rPr>
-            <m:sty m:val="p"/>
-          </m:rPr>
-          <w:rPr>
-            <w:rFonts w:eastAsiaTheme="minorEastAsia"/>
-            <w:color w:val="000000" w:themeColor="text1"/>
-          </w:rPr>
-          <w:br/>
-        </m:r>
-      </m:oMath>
-      <w:r>
-        <w:rPr>
-          <w:rFonts w:eastAsiaTheme="minorEastAsia"/>
           <w:color w:val="000000" w:themeColor="text1"/>
         </w:rPr>
         <w:tab/>
@@ -2231,8 +2546,6 @@
           <m:sSubPr>
             <m:ctrlPr>
               <w:rPr>
-                <w:rFonts w:eastAsiaTheme="minorEastAsia"/>
-                <w:i/>
                 <w:color w:val="000000" w:themeColor="text1"/>
               </w:rPr>
             </m:ctrlPr>
@@ -2240,7 +2553,6 @@
           <m:e>
             <m:r>
               <w:rPr>
-                <w:rFonts w:eastAsiaTheme="minorEastAsia"/>
                 <w:color w:val="000000" w:themeColor="text1"/>
               </w:rPr>
               <m:t>A</m:t>
@@ -2248,8 +2560,10 @@
           </m:e>
           <m:sub>
             <m:r>
-              <w:rPr>
-                <w:rFonts w:eastAsiaTheme="minorEastAsia"/>
+              <m:rPr>
+                <m:sty m:val="p"/>
+              </m:rPr>
+              <w:rPr>
                 <w:color w:val="000000" w:themeColor="text1"/>
               </w:rPr>
               <m:t>1</m:t>
@@ -2258,7 +2572,6 @@
         </m:sSub>
         <m:r>
           <w:rPr>
-            <w:rFonts w:eastAsiaTheme="minorEastAsia"/>
             <w:color w:val="000000" w:themeColor="text1"/>
           </w:rPr>
           <m:t>a</m:t>
@@ -2268,7 +2581,6 @@
             <m:sty m:val="p"/>
           </m:rPr>
           <w:rPr>
-            <w:rFonts w:eastAsiaTheme="minorEastAsia"/>
             <w:color w:val="000000" w:themeColor="text1"/>
           </w:rPr>
           <w:br/>
@@ -2276,7 +2588,6 @@
       </m:oMath>
       <w:r>
         <w:rPr>
-          <w:rFonts w:eastAsiaTheme="minorEastAsia"/>
           <w:color w:val="000000" w:themeColor="text1"/>
         </w:rPr>
         <w:tab/>
@@ -2288,8 +2599,6 @@
             <m:endChr m:val="}"/>
             <m:ctrlPr>
               <w:rPr>
-                <w:rFonts w:eastAsiaTheme="minorEastAsia"/>
-                <w:i/>
                 <w:color w:val="000000" w:themeColor="text1"/>
               </w:rPr>
             </m:ctrlPr>
@@ -2297,34 +2606,45 @@
           <m:e>
             <m:r>
               <w:rPr>
-                <w:rFonts w:eastAsiaTheme="minorEastAsia"/>
-                <w:color w:val="000000" w:themeColor="text1"/>
-              </w:rPr>
-              <m:t>A.char</m:t>
+                <w:color w:val="000000" w:themeColor="text1"/>
+              </w:rPr>
+              <m:t>A</m:t>
+            </m:r>
+            <m:r>
+              <m:rPr>
+                <m:sty m:val="p"/>
+              </m:rPr>
+              <w:rPr>
+                <w:color w:val="000000" w:themeColor="text1"/>
+              </w:rPr>
+              <m:t>.</m:t>
+            </m:r>
+            <m:r>
+              <m:t>synth</m:t>
             </m:r>
             <m:r>
               <m:rPr>
                 <m:lit/>
-              </m:rPr>
-              <w:rPr>
-                <w:rFonts w:eastAsiaTheme="minorEastAsia"/>
-                <w:color w:val="000000" w:themeColor="text1"/>
-              </w:rPr>
+                <m:sty m:val="p"/>
+              </m:rPr>
               <m:t>_</m:t>
             </m:r>
             <m:r>
-              <w:rPr>
-                <w:rFonts w:eastAsiaTheme="minorEastAsia"/>
-                <w:color w:val="000000" w:themeColor="text1"/>
-              </w:rPr>
-              <m:t>diff+=</m:t>
+              <m:t>diff</m:t>
+            </m:r>
+            <m:r>
+              <m:rPr>
+                <m:sty m:val="p"/>
+              </m:rPr>
+              <w:rPr>
+                <w:color w:val="000000" w:themeColor="text1"/>
+              </w:rPr>
+              <m:t>=</m:t>
             </m:r>
             <m:sSub>
               <m:sSubPr>
                 <m:ctrlPr>
                   <w:rPr>
-                    <w:rFonts w:eastAsiaTheme="minorEastAsia"/>
-                    <w:i/>
                     <w:color w:val="000000" w:themeColor="text1"/>
                   </w:rPr>
                 </m:ctrlPr>
@@ -2332,7 +2652,6 @@
               <m:e>
                 <m:r>
                   <w:rPr>
-                    <w:rFonts w:eastAsiaTheme="minorEastAsia"/>
                     <w:color w:val="000000" w:themeColor="text1"/>
                   </w:rPr>
                   <m:t>A</m:t>
@@ -2340,8 +2659,10 @@
               </m:e>
               <m:sub>
                 <m:r>
+                  <m:rPr>
+                    <m:sty m:val="p"/>
+                  </m:rPr>
                   <w:rPr>
-                    <w:rFonts w:eastAsiaTheme="minorEastAsia"/>
                     <w:color w:val="000000" w:themeColor="text1"/>
                   </w:rPr>
                   <m:t>1</m:t>
@@ -2349,28 +2670,370 @@
               </m:sub>
             </m:sSub>
             <m:r>
-              <w:rPr>
-                <w:rFonts w:eastAsiaTheme="minorEastAsia"/>
-                <w:color w:val="000000" w:themeColor="text1"/>
-              </w:rPr>
-              <m:t>.char</m:t>
+              <m:rPr>
+                <m:sty m:val="p"/>
+              </m:rPr>
+              <w:rPr>
+                <w:color w:val="000000" w:themeColor="text1"/>
+              </w:rPr>
+              <m:t>.</m:t>
+            </m:r>
+            <m:r>
+              <m:t>synth</m:t>
             </m:r>
             <m:r>
               <m:rPr>
                 <m:lit/>
-              </m:rPr>
-              <w:rPr>
-                <w:rFonts w:eastAsiaTheme="minorEastAsia"/>
-                <w:color w:val="000000" w:themeColor="text1"/>
-              </w:rPr>
+                <m:sty m:val="p"/>
+              </m:rPr>
               <m:t>_</m:t>
             </m:r>
             <m:r>
-              <w:rPr>
-                <w:rFonts w:eastAsiaTheme="minorEastAsia"/>
-                <w:color w:val="000000" w:themeColor="text1"/>
-              </w:rPr>
-              <m:t>diff+1</m:t>
+              <m:t>diff</m:t>
+            </m:r>
+            <m:r>
+              <m:rPr>
+                <m:sty m:val="p"/>
+              </m:rPr>
+              <w:rPr>
+                <w:color w:val="000000" w:themeColor="text1"/>
+              </w:rPr>
+              <m:t>+1</m:t>
+            </m:r>
+          </m:e>
+        </m:d>
+      </m:oMath>
+    </w:p>
+    <w:p>
+      <w:pPr>
+        <w:pStyle w:val="af1"/>
+        <w:rPr>
+          <w:color w:val="000000" w:themeColor="text1"/>
+        </w:rPr>
+      </w:pPr>
+      <m:oMathPara>
+        <m:oMathParaPr>
+          <m:jc m:val="left"/>
+        </m:oMathParaPr>
+        <m:oMath>
+          <m:r>
+            <m:rPr>
+              <m:sty m:val="p"/>
+            </m:rPr>
+            <w:rPr>
+              <w:color w:val="000000" w:themeColor="text1"/>
+            </w:rPr>
+            <w:br/>
+          </m:r>
+        </m:oMath>
+        <m:oMath>
+          <m:r>
+            <w:rPr>
+              <w:color w:val="000000" w:themeColor="text1"/>
+            </w:rPr>
+            <m:t>A</m:t>
+          </m:r>
+          <m:r>
+            <m:rPr>
+              <m:sty m:val="p"/>
+            </m:rPr>
+            <w:rPr>
+              <w:color w:val="000000" w:themeColor="text1"/>
+            </w:rPr>
+            <m:t>→</m:t>
+          </m:r>
+        </m:oMath>
+      </m:oMathPara>
+    </w:p>
+    <w:p>
+      <w:pPr>
+        <w:pStyle w:val="af1"/>
+        <w:rPr>
+          <w:color w:val="000000" w:themeColor="text1"/>
+        </w:rPr>
+      </w:pPr>
+      <w:r>
+        <w:rPr>
+          <w:color w:val="000000" w:themeColor="text1"/>
+        </w:rPr>
+        <w:tab/>
+      </w:r>
+      <m:oMath>
+        <m:r>
+          <w:rPr>
+            <w:color w:val="000000" w:themeColor="text1"/>
+          </w:rPr>
+          <m:t>ε</m:t>
+        </m:r>
+      </m:oMath>
+    </w:p>
+    <w:p>
+      <w:pPr>
+        <w:pStyle w:val="af1"/>
+        <w:rPr>
+          <w:rFonts w:eastAsiaTheme="minorEastAsia"/>
+          <w:color w:val="000000" w:themeColor="text1"/>
+        </w:rPr>
+      </w:pPr>
+      <w:r>
+        <w:rPr>
+          <w:color w:val="000000" w:themeColor="text1"/>
+        </w:rPr>
+        <w:tab/>
+      </w:r>
+      <m:oMath>
+        <m:d>
+          <m:dPr>
+            <m:begChr m:val="{"/>
+            <m:endChr m:val="}"/>
+            <m:ctrlPr>
+              <w:rPr>
+                <w:color w:val="000000" w:themeColor="text1"/>
+              </w:rPr>
+            </m:ctrlPr>
+          </m:dPr>
+          <m:e>
+            <m:r>
+              <w:rPr>
+                <w:color w:val="000000" w:themeColor="text1"/>
+              </w:rPr>
+              <m:t>A</m:t>
+            </m:r>
+            <m:r>
+              <m:rPr>
+                <m:sty m:val="p"/>
+              </m:rPr>
+              <w:rPr>
+                <w:color w:val="000000" w:themeColor="text1"/>
+              </w:rPr>
+              <m:t>.</m:t>
+            </m:r>
+            <m:r>
+              <m:t>synth</m:t>
+            </m:r>
+            <m:r>
+              <m:rPr>
+                <m:lit/>
+                <m:sty m:val="p"/>
+              </m:rPr>
+              <m:t>_</m:t>
+            </m:r>
+            <m:r>
+              <m:t>diff</m:t>
+            </m:r>
+            <m:r>
+              <m:rPr>
+                <m:sty m:val="p"/>
+              </m:rPr>
+              <m:t>=</m:t>
+            </m:r>
+            <m:r>
+              <m:t>A</m:t>
+            </m:r>
+            <m:r>
+              <m:rPr>
+                <m:sty m:val="p"/>
+              </m:rPr>
+              <m:t>.</m:t>
+            </m:r>
+            <m:r>
+              <m:t>inherit</m:t>
+            </m:r>
+            <m:r>
+              <m:rPr>
+                <m:lit/>
+                <m:sty m:val="p"/>
+              </m:rPr>
+              <m:t>_</m:t>
+            </m:r>
+            <m:r>
+              <m:t>diff</m:t>
+            </m:r>
+          </m:e>
+        </m:d>
+      </m:oMath>
+    </w:p>
+    <w:p>
+      <w:pPr>
+        <w:pStyle w:val="af1"/>
+        <w:rPr>
+          <w:color w:val="000000" w:themeColor="text1"/>
+          <w:rtl/>
+        </w:rPr>
+      </w:pPr>
+    </w:p>
+    <w:p>
+      <w:pPr>
+        <w:pStyle w:val="af1"/>
+        <w:rPr>
+          <w:color w:val="000000" w:themeColor="text1"/>
+        </w:rPr>
+      </w:pPr>
+      <m:oMathPara>
+        <m:oMathParaPr>
+          <m:jc m:val="left"/>
+        </m:oMathParaPr>
+        <m:oMath>
+          <m:r>
+            <w:rPr>
+              <w:color w:val="000000" w:themeColor="text1"/>
+            </w:rPr>
+            <m:t>B</m:t>
+          </m:r>
+          <m:r>
+            <m:rPr>
+              <m:sty m:val="p"/>
+            </m:rPr>
+            <w:rPr>
+              <w:color w:val="000000" w:themeColor="text1"/>
+            </w:rPr>
+            <m:t>→</m:t>
+          </m:r>
+        </m:oMath>
+      </m:oMathPara>
+    </w:p>
+    <w:p>
+      <w:pPr>
+        <w:pStyle w:val="af1"/>
+        <w:rPr>
+          <w:rFonts w:eastAsiaTheme="minorEastAsia"/>
+          <w:color w:val="000000" w:themeColor="text1"/>
+        </w:rPr>
+      </w:pPr>
+      <w:r>
+        <w:rPr>
+          <w:color w:val="000000" w:themeColor="text1"/>
+        </w:rPr>
+        <w:tab/>
+      </w:r>
+      <m:oMath>
+        <m:d>
+          <m:dPr>
+            <m:begChr m:val="{"/>
+            <m:endChr m:val="}"/>
+            <m:ctrlPr>
+              <w:rPr>
+                <w:color w:val="000000" w:themeColor="text1"/>
+              </w:rPr>
+            </m:ctrlPr>
+          </m:dPr>
+          <m:e>
+            <m:sSub>
+              <m:sSubPr>
+                <m:ctrlPr>
+                  <w:rPr>
+                    <w:color w:val="000000" w:themeColor="text1"/>
+                  </w:rPr>
+                </m:ctrlPr>
+              </m:sSubPr>
+              <m:e>
+                <m:r>
+                  <w:rPr>
+                    <w:color w:val="000000" w:themeColor="text1"/>
+                  </w:rPr>
+                  <m:t>B</m:t>
+                </m:r>
+              </m:e>
+              <m:sub>
+                <m:r>
+                  <m:rPr>
+                    <m:sty m:val="p"/>
+                  </m:rPr>
+                  <w:rPr>
+                    <w:color w:val="000000" w:themeColor="text1"/>
+                  </w:rPr>
+                  <m:t>1</m:t>
+                </m:r>
+              </m:sub>
+            </m:sSub>
+            <m:r>
+              <m:rPr>
+                <m:sty m:val="p"/>
+              </m:rPr>
+              <w:rPr>
+                <w:color w:val="000000" w:themeColor="text1"/>
+              </w:rPr>
+              <m:t>.</m:t>
+            </m:r>
+            <m:r>
+              <w:rPr>
+                <w:color w:val="000000" w:themeColor="text1"/>
+              </w:rPr>
+              <m:t>inherit</m:t>
+            </m:r>
+            <m:r>
+              <m:rPr>
+                <m:lit/>
+                <m:sty m:val="p"/>
+              </m:rPr>
+              <w:rPr>
+                <w:color w:val="000000" w:themeColor="text1"/>
+              </w:rPr>
+              <m:t>_</m:t>
+            </m:r>
+            <m:r>
+              <w:rPr>
+                <w:color w:val="000000" w:themeColor="text1"/>
+              </w:rPr>
+              <m:t>diff</m:t>
+            </m:r>
+            <m:r>
+              <m:rPr>
+                <m:sty m:val="p"/>
+              </m:rPr>
+              <w:rPr>
+                <w:color w:val="000000" w:themeColor="text1"/>
+              </w:rPr>
+              <m:t>=</m:t>
+            </m:r>
+            <m:r>
+              <w:rPr>
+                <w:color w:val="000000" w:themeColor="text1"/>
+              </w:rPr>
+              <m:t>B</m:t>
+            </m:r>
+            <m:r>
+              <m:rPr>
+                <m:sty m:val="p"/>
+              </m:rPr>
+              <w:rPr>
+                <w:color w:val="000000" w:themeColor="text1"/>
+              </w:rPr>
+              <m:t>.</m:t>
+            </m:r>
+            <m:r>
+              <m:rPr>
+                <m:sty m:val="p"/>
+              </m:rPr>
+              <w:rPr>
+                <w:color w:val="000000" w:themeColor="text1"/>
+              </w:rPr>
+              <m:t>inherit</m:t>
+            </m:r>
+            <m:r>
+              <m:rPr>
+                <m:lit/>
+                <m:sty m:val="p"/>
+              </m:rPr>
+              <w:rPr>
+                <w:color w:val="000000" w:themeColor="text1"/>
+              </w:rPr>
+              <m:t>_</m:t>
+            </m:r>
+            <m:r>
+              <w:rPr>
+                <w:color w:val="000000" w:themeColor="text1"/>
+              </w:rPr>
+              <m:t>diff</m:t>
+            </m:r>
+            <m:r>
+              <m:rPr>
+                <m:sty m:val="p"/>
+              </m:rPr>
+              <w:rPr>
+                <w:color w:val="000000" w:themeColor="text1"/>
+              </w:rPr>
+              <m:t>-1;</m:t>
             </m:r>
           </m:e>
         </m:d>
@@ -2379,30 +3042,185 @@
             <m:sty m:val="p"/>
           </m:rPr>
           <w:rPr>
-            <w:rFonts w:eastAsiaTheme="minorEastAsia"/>
             <w:color w:val="000000" w:themeColor="text1"/>
           </w:rPr>
           <w:br/>
         </m:r>
       </m:oMath>
-      <m:oMathPara>
-        <m:oMathParaPr>
-          <m:jc m:val="left"/>
-        </m:oMathParaPr>
-        <m:oMath>
-          <m:r>
-            <w:rPr>
-              <w:rFonts w:eastAsiaTheme="minorEastAsia"/>
-              <w:color w:val="000000" w:themeColor="text1"/>
-            </w:rPr>
-            <m:t>A→ε</m:t>
-          </m:r>
-        </m:oMath>
-      </m:oMathPara>
-    </w:p>
-    <w:p>
-      <w:pPr>
-        <w:bidi/>
+      <w:r>
+        <w:rPr>
+          <w:color w:val="000000" w:themeColor="text1"/>
+        </w:rPr>
+        <w:tab/>
+      </w:r>
+      <m:oMath>
+        <m:r>
+          <w:rPr>
+            <w:color w:val="000000" w:themeColor="text1"/>
+          </w:rPr>
+          <m:t>b</m:t>
+        </m:r>
+        <m:sSub>
+          <m:sSubPr>
+            <m:ctrlPr>
+              <w:rPr>
+                <w:color w:val="000000" w:themeColor="text1"/>
+              </w:rPr>
+            </m:ctrlPr>
+          </m:sSubPr>
+          <m:e>
+            <m:r>
+              <w:rPr>
+                <w:color w:val="000000" w:themeColor="text1"/>
+              </w:rPr>
+              <m:t>B</m:t>
+            </m:r>
+          </m:e>
+          <m:sub>
+            <m:r>
+              <m:rPr>
+                <m:sty m:val="p"/>
+              </m:rPr>
+              <w:rPr>
+                <w:color w:val="000000" w:themeColor="text1"/>
+              </w:rPr>
+              <m:t>1</m:t>
+            </m:r>
+          </m:sub>
+        </m:sSub>
+      </m:oMath>
+    </w:p>
+    <w:p>
+      <w:pPr>
+        <w:pStyle w:val="af1"/>
+        <w:rPr>
+          <w:rFonts w:eastAsiaTheme="minorEastAsia"/>
+          <w:color w:val="000000" w:themeColor="text1"/>
+        </w:rPr>
+      </w:pPr>
+      <w:r>
+        <w:rPr>
+          <w:rFonts w:eastAsiaTheme="minorEastAsia"/>
+          <w:color w:val="000000" w:themeColor="text1"/>
+        </w:rPr>
+        <w:tab/>
+      </w:r>
+      <m:oMath>
+        <m:d>
+          <m:dPr>
+            <m:begChr m:val="{"/>
+            <m:endChr m:val="}"/>
+            <m:ctrlPr>
+              <w:rPr>
+                <w:rFonts w:eastAsiaTheme="minorEastAsia"/>
+                <w:i/>
+                <w:color w:val="000000" w:themeColor="text1"/>
+              </w:rPr>
+            </m:ctrlPr>
+          </m:dPr>
+          <m:e>
+            <m:r>
+              <w:rPr>
+                <w:rFonts w:eastAsiaTheme="minorEastAsia"/>
+                <w:color w:val="000000" w:themeColor="text1"/>
+              </w:rPr>
+              <m:t>B.</m:t>
+            </m:r>
+            <m:r>
+              <w:rPr>
+                <w:rFonts w:eastAsiaTheme="minorEastAsia"/>
+              </w:rPr>
+              <m:t>synth</m:t>
+            </m:r>
+            <m:r>
+              <m:rPr>
+                <m:lit/>
+              </m:rPr>
+              <w:rPr>
+                <w:rFonts w:eastAsiaTheme="minorEastAsia"/>
+              </w:rPr>
+              <m:t>_</m:t>
+            </m:r>
+            <m:r>
+              <w:rPr>
+                <w:rFonts w:eastAsiaTheme="minorEastAsia"/>
+              </w:rPr>
+              <m:t>diff</m:t>
+            </m:r>
+            <m:r>
+              <w:rPr>
+                <w:rFonts w:eastAsiaTheme="minorEastAsia"/>
+              </w:rPr>
+              <m:t>=</m:t>
+            </m:r>
+            <m:sSub>
+              <m:sSubPr>
+                <m:ctrlPr>
+                  <w:rPr>
+                    <w:rFonts w:eastAsiaTheme="minorEastAsia"/>
+                    <w:i/>
+                  </w:rPr>
+                </m:ctrlPr>
+              </m:sSubPr>
+              <m:e>
+                <m:r>
+                  <w:rPr>
+                    <w:rFonts w:eastAsiaTheme="minorEastAsia"/>
+                  </w:rPr>
+                  <m:t>B</m:t>
+                </m:r>
+              </m:e>
+              <m:sub>
+                <m:r>
+                  <w:rPr>
+                    <w:rFonts w:eastAsiaTheme="minorEastAsia"/>
+                  </w:rPr>
+                  <m:t>1</m:t>
+                </m:r>
+              </m:sub>
+            </m:sSub>
+            <m:r>
+              <w:rPr>
+                <w:rFonts w:eastAsiaTheme="minorEastAsia"/>
+              </w:rPr>
+              <m:t>.</m:t>
+            </m:r>
+            <m:r>
+              <w:rPr>
+                <w:rFonts w:eastAsiaTheme="minorEastAsia"/>
+              </w:rPr>
+              <m:t>synth</m:t>
+            </m:r>
+            <m:r>
+              <m:rPr>
+                <m:lit/>
+              </m:rPr>
+              <w:rPr>
+                <w:rFonts w:eastAsiaTheme="minorEastAsia"/>
+              </w:rPr>
+              <m:t>_</m:t>
+            </m:r>
+            <m:r>
+              <w:rPr>
+                <w:rFonts w:eastAsiaTheme="minorEastAsia"/>
+              </w:rPr>
+              <m:t>diff</m:t>
+            </m:r>
+          </m:e>
+        </m:d>
+      </m:oMath>
+    </w:p>
+    <w:p>
+      <w:pPr>
+        <w:pStyle w:val="af1"/>
+        <w:rPr>
+          <w:color w:val="000000" w:themeColor="text1"/>
+        </w:rPr>
+      </w:pPr>
+    </w:p>
+    <w:p>
+      <w:pPr>
+        <w:pStyle w:val="af1"/>
         <w:rPr>
           <w:rFonts w:eastAsiaTheme="minorEastAsia"/>
           <w:color w:val="000000" w:themeColor="text1"/>
@@ -2420,120 +3238,18 @@
             </w:rPr>
             <m:t>B→</m:t>
           </m:r>
+          <m:r>
+            <m:rPr>
+              <m:sty m:val="p"/>
+            </m:rPr>
+            <w:rPr>
+              <w:rFonts w:eastAsiaTheme="minorEastAsia"/>
+              <w:color w:val="000000" w:themeColor="text1"/>
+            </w:rPr>
+            <w:br/>
+          </m:r>
         </m:oMath>
       </m:oMathPara>
-    </w:p>
-    <w:p>
-      <w:pPr>
-        <w:rPr>
-          <w:rFonts w:eastAsiaTheme="minorEastAsia"/>
-          <w:color w:val="000000" w:themeColor="text1"/>
-        </w:rPr>
-      </w:pPr>
-      <w:r>
-        <w:rPr>
-          <w:rFonts w:eastAsiaTheme="minorEastAsia"/>
-          <w:color w:val="000000" w:themeColor="text1"/>
-        </w:rPr>
-        <w:tab/>
-      </w:r>
-      <m:oMath>
-        <m:d>
-          <m:dPr>
-            <m:begChr m:val="{"/>
-            <m:endChr m:val="}"/>
-            <m:ctrlPr>
-              <w:rPr>
-                <w:rFonts w:eastAsiaTheme="minorEastAsia"/>
-                <w:i/>
-                <w:color w:val="000000" w:themeColor="text1"/>
-              </w:rPr>
-            </m:ctrlPr>
-          </m:dPr>
-          <m:e>
-            <m:sSub>
-              <m:sSubPr>
-                <m:ctrlPr>
-                  <w:rPr>
-                    <w:rFonts w:eastAsiaTheme="minorEastAsia"/>
-                    <w:i/>
-                    <w:color w:val="000000" w:themeColor="text1"/>
-                  </w:rPr>
-                </m:ctrlPr>
-              </m:sSubPr>
-              <m:e>
-                <m:r>
-                  <w:rPr>
-                    <w:rFonts w:eastAsiaTheme="minorEastAsia"/>
-                    <w:color w:val="000000" w:themeColor="text1"/>
-                  </w:rPr>
-                  <m:t>B</m:t>
-                </m:r>
-              </m:e>
-              <m:sub>
-                <m:r>
-                  <w:rPr>
-                    <w:rFonts w:eastAsiaTheme="minorEastAsia"/>
-                    <w:color w:val="000000" w:themeColor="text1"/>
-                  </w:rPr>
-                  <m:t>1</m:t>
-                </m:r>
-              </m:sub>
-            </m:sSub>
-            <m:r>
-              <w:rPr>
-                <w:rFonts w:eastAsiaTheme="minorEastAsia"/>
-                <w:color w:val="000000" w:themeColor="text1"/>
-              </w:rPr>
-              <m:t>.char</m:t>
-            </m:r>
-            <m:r>
-              <m:rPr>
-                <m:lit/>
-              </m:rPr>
-              <w:rPr>
-                <w:rFonts w:eastAsiaTheme="minorEastAsia"/>
-                <w:color w:val="000000" w:themeColor="text1"/>
-              </w:rPr>
-              <m:t>_</m:t>
-            </m:r>
-            <m:r>
-              <w:rPr>
-                <w:rFonts w:eastAsiaTheme="minorEastAsia"/>
-                <w:color w:val="000000" w:themeColor="text1"/>
-              </w:rPr>
-              <m:t>diff=B.char</m:t>
-            </m:r>
-            <m:r>
-              <m:rPr>
-                <m:lit/>
-              </m:rPr>
-              <w:rPr>
-                <w:rFonts w:eastAsiaTheme="minorEastAsia"/>
-                <w:color w:val="000000" w:themeColor="text1"/>
-              </w:rPr>
-              <m:t>_</m:t>
-            </m:r>
-            <m:r>
-              <w:rPr>
-                <w:rFonts w:eastAsiaTheme="minorEastAsia"/>
-                <w:color w:val="000000" w:themeColor="text1"/>
-              </w:rPr>
-              <m:t>diff-1;</m:t>
-            </m:r>
-          </m:e>
-        </m:d>
-        <m:r>
-          <m:rPr>
-            <m:sty m:val="p"/>
-          </m:rPr>
-          <w:rPr>
-            <w:rFonts w:eastAsiaTheme="minorEastAsia"/>
-            <w:color w:val="000000" w:themeColor="text1"/>
-          </w:rPr>
-          <w:br/>
-        </m:r>
-      </m:oMath>
       <w:r>
         <w:rPr>
           <w:rFonts w:eastAsiaTheme="minorEastAsia"/>
@@ -2549,62 +3265,11 @@
           </w:rPr>
           <m:t>b</m:t>
         </m:r>
-        <m:sSub>
-          <m:sSubPr>
-            <m:ctrlPr>
-              <w:rPr>
-                <w:rFonts w:eastAsiaTheme="minorEastAsia"/>
-                <w:i/>
-                <w:color w:val="000000" w:themeColor="text1"/>
-              </w:rPr>
-            </m:ctrlPr>
-          </m:sSubPr>
-          <m:e>
-            <m:r>
-              <w:rPr>
-                <w:rFonts w:eastAsiaTheme="minorEastAsia"/>
-                <w:color w:val="000000" w:themeColor="text1"/>
-              </w:rPr>
-              <m:t>B</m:t>
-            </m:r>
-          </m:e>
-          <m:sub>
-            <m:r>
-              <w:rPr>
-                <w:rFonts w:eastAsiaTheme="minorEastAsia"/>
-                <w:color w:val="000000" w:themeColor="text1"/>
-              </w:rPr>
-              <m:t>1</m:t>
-            </m:r>
-          </m:sub>
-        </m:sSub>
       </m:oMath>
     </w:p>
     <w:p>
       <w:pPr>
-        <w:bidi/>
-        <w:rPr>
-          <w:rFonts w:eastAsiaTheme="minorEastAsia"/>
-          <w:color w:val="000000" w:themeColor="text1"/>
-        </w:rPr>
-      </w:pPr>
-      <m:oMathPara>
-        <m:oMathParaPr>
-          <m:jc m:val="left"/>
-        </m:oMathParaPr>
-        <m:oMath>
-          <m:r>
-            <w:rPr>
-              <w:rFonts w:eastAsiaTheme="minorEastAsia"/>
-              <w:color w:val="000000" w:themeColor="text1"/>
-            </w:rPr>
-            <m:t>B→</m:t>
-          </m:r>
-        </m:oMath>
-      </m:oMathPara>
-    </w:p>
-    <w:p>
-      <w:pPr>
+        <w:pStyle w:val="af1"/>
         <w:rPr>
           <w:rFonts w:eastAsiaTheme="minorEastAsia"/>
           <w:color w:val="000000" w:themeColor="text1"/>
@@ -2636,7 +3301,13 @@
                 <w:rFonts w:eastAsiaTheme="minorEastAsia"/>
                 <w:color w:val="000000" w:themeColor="text1"/>
               </w:rPr>
-              <m:t>B.char</m:t>
+              <m:t>B.</m:t>
+            </m:r>
+            <m:r>
+              <w:rPr>
+                <w:rFonts w:eastAsiaTheme="minorEastAsia"/>
+              </w:rPr>
+              <m:t>synth</m:t>
             </m:r>
             <m:r>
               <m:rPr>
@@ -2644,16 +3315,20 @@
               </m:rPr>
               <w:rPr>
                 <w:rFonts w:eastAsiaTheme="minorEastAsia"/>
-                <w:color w:val="000000" w:themeColor="text1"/>
               </w:rPr>
               <m:t>_</m:t>
             </m:r>
             <m:r>
               <w:rPr>
                 <w:rFonts w:eastAsiaTheme="minorEastAsia"/>
-                <w:color w:val="000000" w:themeColor="text1"/>
-              </w:rPr>
-              <m:t>diff=B.char</m:t>
+              </w:rPr>
+              <m:t>diff</m:t>
+            </m:r>
+            <m:r>
+              <w:rPr>
+                <w:rFonts w:eastAsiaTheme="minorEastAsia"/>
+              </w:rPr>
+              <m:t>=B.inherit</m:t>
             </m:r>
             <m:r>
               <m:rPr>
@@ -2661,45 +3336,23 @@
               </m:rPr>
               <w:rPr>
                 <w:rFonts w:eastAsiaTheme="minorEastAsia"/>
-                <w:color w:val="000000" w:themeColor="text1"/>
               </w:rPr>
               <m:t>_</m:t>
             </m:r>
             <m:r>
               <w:rPr>
                 <w:rFonts w:eastAsiaTheme="minorEastAsia"/>
-                <w:color w:val="000000" w:themeColor="text1"/>
-              </w:rPr>
-              <m:t>diff-1;</m:t>
+              </w:rPr>
+              <m:t>diff</m:t>
+            </m:r>
+            <m:r>
+              <w:rPr>
+                <w:rFonts w:eastAsiaTheme="minorEastAsia"/>
+              </w:rPr>
+              <m:t>-1</m:t>
             </m:r>
           </m:e>
         </m:d>
-        <m:r>
-          <m:rPr>
-            <m:sty m:val="p"/>
-          </m:rPr>
-          <w:rPr>
-            <w:rFonts w:eastAsiaTheme="minorEastAsia"/>
-            <w:color w:val="000000" w:themeColor="text1"/>
-          </w:rPr>
-          <w:br/>
-        </m:r>
-      </m:oMath>
-      <w:r>
-        <w:rPr>
-          <w:rFonts w:eastAsiaTheme="minorEastAsia"/>
-          <w:color w:val="000000" w:themeColor="text1"/>
-        </w:rPr>
-        <w:tab/>
-      </w:r>
-      <m:oMath>
-        <m:r>
-          <w:rPr>
-            <w:rFonts w:eastAsiaTheme="minorEastAsia"/>
-            <w:color w:val="000000" w:themeColor="text1"/>
-          </w:rPr>
-          <m:t>b</m:t>
-        </m:r>
       </m:oMath>
     </w:p>
     <w:sectPr>

</xml_diff>